<commit_message>
Uploading zip for task 4
</commit_message>
<xml_diff>
--- a/hermes/docs/Hermes.docx
+++ b/hermes/docs/Hermes.docx
@@ -629,61 +629,2537 @@
           <w:szCs w:val="22"/>
         </w:rPr>
       </w:pPr>
-      <w:r>
+    </w:p>
+    <w:sdt>
+      <w:sdtPr>
+        <w:id w:val="439872541"/>
+        <w:docPartObj>
+          <w:docPartGallery w:val="Table of Contents"/>
+          <w:docPartUnique/>
+        </w:docPartObj>
+      </w:sdtPr>
+      <w:sdtEndPr>
         <w:rPr>
-          <w:rStyle w:val="Hyperlink"/>
-          <w:rFonts w:asciiTheme="minorHAnsi" w:eastAsiaTheme="minorEastAsia" w:hAnsiTheme="minorHAnsi" w:cstheme="minorHAnsi"/>
-          <w:b/>
+          <w:rFonts w:asciiTheme="minorHAnsi" w:eastAsiaTheme="minorEastAsia" w:hAnsiTheme="minorHAnsi" w:cstheme="minorBidi"/>
           <w:bCs/>
           <w:noProof/>
-          <w:sz w:val="22"/>
-          <w:szCs w:val="22"/>
+          <w:szCs w:val="24"/>
         </w:rPr>
-        <w:lastRenderedPageBreak/>
-        <w:t>Table of Contents</w:t>
-      </w:r>
-    </w:p>
-    <w:p>
-      <w:pPr>
-        <w:rPr>
-          <w:i/>
-        </w:rPr>
-      </w:pPr>
-      <w:r>
-        <w:rPr>
-          <w:i/>
-        </w:rPr>
-        <w:t>Create a professional looking Table of contents that includes your main and subheadings and the related page numbers. Use the automatic TOC generating function of Word or other word processing packages to make the process easier.</w:t>
-      </w:r>
-    </w:p>
-    <w:p>
-      <w:pPr>
-        <w:rPr>
-          <w:i/>
-        </w:rPr>
-      </w:pPr>
-      <w:r>
-        <w:rPr>
-          <w:i/>
-        </w:rPr>
-        <w:t xml:space="preserve">The headings that follow are only examples of what might be included. You will need to create headings that are appropriate for your application and process. </w:t>
-      </w:r>
-    </w:p>
-    <w:p>
-      <w:pPr>
-        <w:rPr>
-          <w:b/>
-          <w:i/>
-        </w:rPr>
-      </w:pPr>
-      <w:r>
-        <w:rPr>
-          <w:b/>
-          <w:i/>
-        </w:rPr>
-        <w:t xml:space="preserve">Remember that this needs to be a professionally formatted document with detailed information about your project that is easily accessible. </w:t>
-      </w:r>
-    </w:p>
+      </w:sdtEndPr>
+      <w:sdtContent>
+        <w:p>
+          <w:pPr>
+            <w:pStyle w:val="TOCHeading"/>
+          </w:pPr>
+          <w:r>
+            <w:t>Table of Contents</w:t>
+          </w:r>
+        </w:p>
+        <w:p>
+          <w:pPr>
+            <w:pStyle w:val="TOC1"/>
+            <w:tabs>
+              <w:tab w:val="right" w:leader="dot" w:pos="9350"/>
+            </w:tabs>
+            <w:rPr>
+              <w:rFonts w:cstheme="minorBidi"/>
+              <w:b w:val="0"/>
+              <w:bCs w:val="0"/>
+              <w:i w:val="0"/>
+              <w:iCs w:val="0"/>
+              <w:noProof/>
+              <w:kern w:val="2"/>
+              <w14:ligatures w14:val="standardContextual"/>
+            </w:rPr>
+          </w:pPr>
+          <w:r>
+            <w:rPr>
+              <w:b w:val="0"/>
+              <w:bCs w:val="0"/>
+            </w:rPr>
+            <w:fldChar w:fldCharType="begin"/>
+          </w:r>
+          <w:r>
+            <w:instrText xml:space="preserve"> TOC \o "1-3" \h \z \u </w:instrText>
+          </w:r>
+          <w:r>
+            <w:rPr>
+              <w:b w:val="0"/>
+              <w:bCs w:val="0"/>
+            </w:rPr>
+            <w:fldChar w:fldCharType="separate"/>
+          </w:r>
+          <w:hyperlink w:anchor="_Toc220006480" w:history="1">
+            <w:r>
+              <w:rPr>
+                <w:rStyle w:val="Hyperlink"/>
+                <w:noProof/>
+                <w:lang w:eastAsia="en-US"/>
+              </w:rPr>
+              <w:t xml:space="preserve">Task 3 Design </w:t>
+            </w:r>
+            <w:r>
+              <w:rPr>
+                <w:rStyle w:val="Hyperlink"/>
+                <w:noProof/>
+                <w:lang w:eastAsia="en-US"/>
+              </w:rPr>
+              <w:t>D</w:t>
+            </w:r>
+            <w:r>
+              <w:rPr>
+                <w:rStyle w:val="Hyperlink"/>
+                <w:noProof/>
+                <w:lang w:eastAsia="en-US"/>
+              </w:rPr>
+              <w:t>ocument</w:t>
+            </w:r>
+            <w:r>
+              <w:rPr>
+                <w:noProof/>
+                <w:webHidden/>
+              </w:rPr>
+              <w:tab/>
+            </w:r>
+            <w:r>
+              <w:rPr>
+                <w:noProof/>
+                <w:webHidden/>
+              </w:rPr>
+              <w:fldChar w:fldCharType="begin"/>
+            </w:r>
+            <w:r>
+              <w:rPr>
+                <w:noProof/>
+                <w:webHidden/>
+              </w:rPr>
+              <w:instrText xml:space="preserve"> PAGEREF _Toc220006480 \h </w:instrText>
+            </w:r>
+            <w:r>
+              <w:rPr>
+                <w:noProof/>
+                <w:webHidden/>
+              </w:rPr>
+            </w:r>
+            <w:r>
+              <w:rPr>
+                <w:noProof/>
+                <w:webHidden/>
+              </w:rPr>
+              <w:fldChar w:fldCharType="separate"/>
+            </w:r>
+            <w:r>
+              <w:rPr>
+                <w:noProof/>
+                <w:webHidden/>
+              </w:rPr>
+              <w:t>4</w:t>
+            </w:r>
+            <w:r>
+              <w:rPr>
+                <w:noProof/>
+                <w:webHidden/>
+              </w:rPr>
+              <w:fldChar w:fldCharType="end"/>
+            </w:r>
+          </w:hyperlink>
+        </w:p>
+        <w:p>
+          <w:pPr>
+            <w:pStyle w:val="TOC1"/>
+            <w:tabs>
+              <w:tab w:val="right" w:leader="dot" w:pos="9350"/>
+            </w:tabs>
+            <w:rPr>
+              <w:rFonts w:cstheme="minorBidi"/>
+              <w:b w:val="0"/>
+              <w:bCs w:val="0"/>
+              <w:i w:val="0"/>
+              <w:iCs w:val="0"/>
+              <w:noProof/>
+              <w:kern w:val="2"/>
+              <w14:ligatures w14:val="standardContextual"/>
+            </w:rPr>
+          </w:pPr>
+          <w:hyperlink w:anchor="_Toc220006481" w:history="1">
+            <w:r>
+              <w:rPr>
+                <w:rStyle w:val="Hyperlink"/>
+                <w:noProof/>
+              </w:rPr>
+              <w:t>Application Design and Testing</w:t>
+            </w:r>
+            <w:r>
+              <w:rPr>
+                <w:noProof/>
+                <w:webHidden/>
+              </w:rPr>
+              <w:tab/>
+            </w:r>
+            <w:r>
+              <w:rPr>
+                <w:noProof/>
+                <w:webHidden/>
+              </w:rPr>
+              <w:fldChar w:fldCharType="begin"/>
+            </w:r>
+            <w:r>
+              <w:rPr>
+                <w:noProof/>
+                <w:webHidden/>
+              </w:rPr>
+              <w:instrText xml:space="preserve"> PAGEREF _Toc220006481 \h </w:instrText>
+            </w:r>
+            <w:r>
+              <w:rPr>
+                <w:noProof/>
+                <w:webHidden/>
+              </w:rPr>
+            </w:r>
+            <w:r>
+              <w:rPr>
+                <w:noProof/>
+                <w:webHidden/>
+              </w:rPr>
+              <w:fldChar w:fldCharType="separate"/>
+            </w:r>
+            <w:r>
+              <w:rPr>
+                <w:noProof/>
+                <w:webHidden/>
+              </w:rPr>
+              <w:t>4</w:t>
+            </w:r>
+            <w:r>
+              <w:rPr>
+                <w:noProof/>
+                <w:webHidden/>
+              </w:rPr>
+              <w:fldChar w:fldCharType="end"/>
+            </w:r>
+          </w:hyperlink>
+        </w:p>
+        <w:p>
+          <w:pPr>
+            <w:pStyle w:val="TOC2"/>
+            <w:tabs>
+              <w:tab w:val="right" w:leader="dot" w:pos="9350"/>
+            </w:tabs>
+            <w:rPr>
+              <w:rFonts w:cstheme="minorBidi"/>
+              <w:b w:val="0"/>
+              <w:bCs w:val="0"/>
+              <w:noProof/>
+              <w:kern w:val="2"/>
+              <w:sz w:val="24"/>
+              <w:szCs w:val="24"/>
+              <w14:ligatures w14:val="standardContextual"/>
+            </w:rPr>
+          </w:pPr>
+          <w:hyperlink w:anchor="_Toc220006482" w:history="1">
+            <w:r>
+              <w:rPr>
+                <w:rStyle w:val="Hyperlink"/>
+                <w:noProof/>
+              </w:rPr>
+              <w:t>Class Design</w:t>
+            </w:r>
+            <w:r>
+              <w:rPr>
+                <w:noProof/>
+                <w:webHidden/>
+              </w:rPr>
+              <w:tab/>
+            </w:r>
+            <w:r>
+              <w:rPr>
+                <w:noProof/>
+                <w:webHidden/>
+              </w:rPr>
+              <w:fldChar w:fldCharType="begin"/>
+            </w:r>
+            <w:r>
+              <w:rPr>
+                <w:noProof/>
+                <w:webHidden/>
+              </w:rPr>
+              <w:instrText xml:space="preserve"> PAGEREF _Toc220006482 \h </w:instrText>
+            </w:r>
+            <w:r>
+              <w:rPr>
+                <w:noProof/>
+                <w:webHidden/>
+              </w:rPr>
+            </w:r>
+            <w:r>
+              <w:rPr>
+                <w:noProof/>
+                <w:webHidden/>
+              </w:rPr>
+              <w:fldChar w:fldCharType="separate"/>
+            </w:r>
+            <w:r>
+              <w:rPr>
+                <w:noProof/>
+                <w:webHidden/>
+              </w:rPr>
+              <w:t>4</w:t>
+            </w:r>
+            <w:r>
+              <w:rPr>
+                <w:noProof/>
+                <w:webHidden/>
+              </w:rPr>
+              <w:fldChar w:fldCharType="end"/>
+            </w:r>
+          </w:hyperlink>
+        </w:p>
+        <w:p>
+          <w:pPr>
+            <w:pStyle w:val="TOC2"/>
+            <w:tabs>
+              <w:tab w:val="right" w:leader="dot" w:pos="9350"/>
+            </w:tabs>
+            <w:rPr>
+              <w:rFonts w:cstheme="minorBidi"/>
+              <w:b w:val="0"/>
+              <w:bCs w:val="0"/>
+              <w:noProof/>
+              <w:kern w:val="2"/>
+              <w:sz w:val="24"/>
+              <w:szCs w:val="24"/>
+              <w14:ligatures w14:val="standardContextual"/>
+            </w:rPr>
+          </w:pPr>
+          <w:hyperlink w:anchor="_Toc220006483" w:history="1">
+            <w:r>
+              <w:rPr>
+                <w:rStyle w:val="Hyperlink"/>
+                <w:noProof/>
+              </w:rPr>
+              <w:t>UI Design</w:t>
+            </w:r>
+            <w:r>
+              <w:rPr>
+                <w:noProof/>
+                <w:webHidden/>
+              </w:rPr>
+              <w:tab/>
+            </w:r>
+            <w:r>
+              <w:rPr>
+                <w:noProof/>
+                <w:webHidden/>
+              </w:rPr>
+              <w:fldChar w:fldCharType="begin"/>
+            </w:r>
+            <w:r>
+              <w:rPr>
+                <w:noProof/>
+                <w:webHidden/>
+              </w:rPr>
+              <w:instrText xml:space="preserve"> PAGEREF _Toc220006483 \h </w:instrText>
+            </w:r>
+            <w:r>
+              <w:rPr>
+                <w:noProof/>
+                <w:webHidden/>
+              </w:rPr>
+            </w:r>
+            <w:r>
+              <w:rPr>
+                <w:noProof/>
+                <w:webHidden/>
+              </w:rPr>
+              <w:fldChar w:fldCharType="separate"/>
+            </w:r>
+            <w:r>
+              <w:rPr>
+                <w:noProof/>
+                <w:webHidden/>
+              </w:rPr>
+              <w:t>6</w:t>
+            </w:r>
+            <w:r>
+              <w:rPr>
+                <w:noProof/>
+                <w:webHidden/>
+              </w:rPr>
+              <w:fldChar w:fldCharType="end"/>
+            </w:r>
+          </w:hyperlink>
+        </w:p>
+        <w:p>
+          <w:pPr>
+            <w:pStyle w:val="TOC1"/>
+            <w:tabs>
+              <w:tab w:val="right" w:leader="dot" w:pos="9350"/>
+            </w:tabs>
+            <w:rPr>
+              <w:rFonts w:cstheme="minorBidi"/>
+              <w:b w:val="0"/>
+              <w:bCs w:val="0"/>
+              <w:i w:val="0"/>
+              <w:iCs w:val="0"/>
+              <w:noProof/>
+              <w:kern w:val="2"/>
+              <w14:ligatures w14:val="standardContextual"/>
+            </w:rPr>
+          </w:pPr>
+          <w:hyperlink w:anchor="_Toc220006484" w:history="1">
+            <w:r>
+              <w:rPr>
+                <w:rStyle w:val="Hyperlink"/>
+                <w:noProof/>
+              </w:rPr>
+              <w:t>Unit Test Plan</w:t>
+            </w:r>
+            <w:r>
+              <w:rPr>
+                <w:noProof/>
+                <w:webHidden/>
+              </w:rPr>
+              <w:tab/>
+            </w:r>
+            <w:r>
+              <w:rPr>
+                <w:noProof/>
+                <w:webHidden/>
+              </w:rPr>
+              <w:fldChar w:fldCharType="begin"/>
+            </w:r>
+            <w:r>
+              <w:rPr>
+                <w:noProof/>
+                <w:webHidden/>
+              </w:rPr>
+              <w:instrText xml:space="preserve"> PAGEREF _Toc220006484 \h </w:instrText>
+            </w:r>
+            <w:r>
+              <w:rPr>
+                <w:noProof/>
+                <w:webHidden/>
+              </w:rPr>
+            </w:r>
+            <w:r>
+              <w:rPr>
+                <w:noProof/>
+                <w:webHidden/>
+              </w:rPr>
+              <w:fldChar w:fldCharType="separate"/>
+            </w:r>
+            <w:r>
+              <w:rPr>
+                <w:noProof/>
+                <w:webHidden/>
+              </w:rPr>
+              <w:t>8</w:t>
+            </w:r>
+            <w:r>
+              <w:rPr>
+                <w:noProof/>
+                <w:webHidden/>
+              </w:rPr>
+              <w:fldChar w:fldCharType="end"/>
+            </w:r>
+          </w:hyperlink>
+        </w:p>
+        <w:p>
+          <w:pPr>
+            <w:pStyle w:val="TOC2"/>
+            <w:tabs>
+              <w:tab w:val="right" w:leader="dot" w:pos="9350"/>
+            </w:tabs>
+            <w:rPr>
+              <w:rFonts w:cstheme="minorBidi"/>
+              <w:b w:val="0"/>
+              <w:bCs w:val="0"/>
+              <w:noProof/>
+              <w:kern w:val="2"/>
+              <w:sz w:val="24"/>
+              <w:szCs w:val="24"/>
+              <w14:ligatures w14:val="standardContextual"/>
+            </w:rPr>
+          </w:pPr>
+          <w:hyperlink w:anchor="_Toc220006485" w:history="1">
+            <w:r>
+              <w:rPr>
+                <w:rStyle w:val="Hyperlink"/>
+                <w:noProof/>
+              </w:rPr>
+              <w:t>Introduction</w:t>
+            </w:r>
+            <w:r>
+              <w:rPr>
+                <w:noProof/>
+                <w:webHidden/>
+              </w:rPr>
+              <w:tab/>
+            </w:r>
+            <w:r>
+              <w:rPr>
+                <w:noProof/>
+                <w:webHidden/>
+              </w:rPr>
+              <w:fldChar w:fldCharType="begin"/>
+            </w:r>
+            <w:r>
+              <w:rPr>
+                <w:noProof/>
+                <w:webHidden/>
+              </w:rPr>
+              <w:instrText xml:space="preserve"> PAGEREF _Toc220006485 \h </w:instrText>
+            </w:r>
+            <w:r>
+              <w:rPr>
+                <w:noProof/>
+                <w:webHidden/>
+              </w:rPr>
+            </w:r>
+            <w:r>
+              <w:rPr>
+                <w:noProof/>
+                <w:webHidden/>
+              </w:rPr>
+              <w:fldChar w:fldCharType="separate"/>
+            </w:r>
+            <w:r>
+              <w:rPr>
+                <w:noProof/>
+                <w:webHidden/>
+              </w:rPr>
+              <w:t>8</w:t>
+            </w:r>
+            <w:r>
+              <w:rPr>
+                <w:noProof/>
+                <w:webHidden/>
+              </w:rPr>
+              <w:fldChar w:fldCharType="end"/>
+            </w:r>
+          </w:hyperlink>
+        </w:p>
+        <w:p>
+          <w:pPr>
+            <w:pStyle w:val="TOC3"/>
+            <w:tabs>
+              <w:tab w:val="right" w:leader="dot" w:pos="9350"/>
+            </w:tabs>
+            <w:rPr>
+              <w:rFonts w:cstheme="minorBidi"/>
+              <w:noProof/>
+              <w:kern w:val="2"/>
+              <w:sz w:val="24"/>
+              <w:szCs w:val="24"/>
+              <w14:ligatures w14:val="standardContextual"/>
+            </w:rPr>
+          </w:pPr>
+          <w:hyperlink w:anchor="_Toc220006486" w:history="1">
+            <w:r>
+              <w:rPr>
+                <w:rStyle w:val="Hyperlink"/>
+                <w:noProof/>
+              </w:rPr>
+              <w:t>Purpose</w:t>
+            </w:r>
+            <w:r>
+              <w:rPr>
+                <w:noProof/>
+                <w:webHidden/>
+              </w:rPr>
+              <w:tab/>
+            </w:r>
+            <w:r>
+              <w:rPr>
+                <w:noProof/>
+                <w:webHidden/>
+              </w:rPr>
+              <w:fldChar w:fldCharType="begin"/>
+            </w:r>
+            <w:r>
+              <w:rPr>
+                <w:noProof/>
+                <w:webHidden/>
+              </w:rPr>
+              <w:instrText xml:space="preserve"> PAGEREF _Toc220006486 \h </w:instrText>
+            </w:r>
+            <w:r>
+              <w:rPr>
+                <w:noProof/>
+                <w:webHidden/>
+              </w:rPr>
+            </w:r>
+            <w:r>
+              <w:rPr>
+                <w:noProof/>
+                <w:webHidden/>
+              </w:rPr>
+              <w:fldChar w:fldCharType="separate"/>
+            </w:r>
+            <w:r>
+              <w:rPr>
+                <w:noProof/>
+                <w:webHidden/>
+              </w:rPr>
+              <w:t>8</w:t>
+            </w:r>
+            <w:r>
+              <w:rPr>
+                <w:noProof/>
+                <w:webHidden/>
+              </w:rPr>
+              <w:fldChar w:fldCharType="end"/>
+            </w:r>
+          </w:hyperlink>
+        </w:p>
+        <w:p>
+          <w:pPr>
+            <w:pStyle w:val="TOC3"/>
+            <w:tabs>
+              <w:tab w:val="right" w:leader="dot" w:pos="9350"/>
+            </w:tabs>
+            <w:rPr>
+              <w:rFonts w:cstheme="minorBidi"/>
+              <w:noProof/>
+              <w:kern w:val="2"/>
+              <w:sz w:val="24"/>
+              <w:szCs w:val="24"/>
+              <w14:ligatures w14:val="standardContextual"/>
+            </w:rPr>
+          </w:pPr>
+          <w:hyperlink w:anchor="_Toc220006487" w:history="1">
+            <w:r>
+              <w:rPr>
+                <w:rStyle w:val="Hyperlink"/>
+                <w:noProof/>
+              </w:rPr>
+              <w:t>Overview</w:t>
+            </w:r>
+            <w:r>
+              <w:rPr>
+                <w:noProof/>
+                <w:webHidden/>
+              </w:rPr>
+              <w:tab/>
+            </w:r>
+            <w:r>
+              <w:rPr>
+                <w:noProof/>
+                <w:webHidden/>
+              </w:rPr>
+              <w:fldChar w:fldCharType="begin"/>
+            </w:r>
+            <w:r>
+              <w:rPr>
+                <w:noProof/>
+                <w:webHidden/>
+              </w:rPr>
+              <w:instrText xml:space="preserve"> PAGEREF _Toc220006487 \h </w:instrText>
+            </w:r>
+            <w:r>
+              <w:rPr>
+                <w:noProof/>
+                <w:webHidden/>
+              </w:rPr>
+            </w:r>
+            <w:r>
+              <w:rPr>
+                <w:noProof/>
+                <w:webHidden/>
+              </w:rPr>
+              <w:fldChar w:fldCharType="separate"/>
+            </w:r>
+            <w:r>
+              <w:rPr>
+                <w:noProof/>
+                <w:webHidden/>
+              </w:rPr>
+              <w:t>8</w:t>
+            </w:r>
+            <w:r>
+              <w:rPr>
+                <w:noProof/>
+                <w:webHidden/>
+              </w:rPr>
+              <w:fldChar w:fldCharType="end"/>
+            </w:r>
+          </w:hyperlink>
+        </w:p>
+        <w:p>
+          <w:pPr>
+            <w:pStyle w:val="TOC2"/>
+            <w:tabs>
+              <w:tab w:val="right" w:leader="dot" w:pos="9350"/>
+            </w:tabs>
+            <w:rPr>
+              <w:rFonts w:cstheme="minorBidi"/>
+              <w:b w:val="0"/>
+              <w:bCs w:val="0"/>
+              <w:noProof/>
+              <w:kern w:val="2"/>
+              <w:sz w:val="24"/>
+              <w:szCs w:val="24"/>
+              <w14:ligatures w14:val="standardContextual"/>
+            </w:rPr>
+          </w:pPr>
+          <w:hyperlink w:anchor="_Toc220006488" w:history="1">
+            <w:r>
+              <w:rPr>
+                <w:rStyle w:val="Hyperlink"/>
+                <w:noProof/>
+              </w:rPr>
+              <w:t>Test Plan</w:t>
+            </w:r>
+            <w:r>
+              <w:rPr>
+                <w:noProof/>
+                <w:webHidden/>
+              </w:rPr>
+              <w:tab/>
+            </w:r>
+            <w:r>
+              <w:rPr>
+                <w:noProof/>
+                <w:webHidden/>
+              </w:rPr>
+              <w:fldChar w:fldCharType="begin"/>
+            </w:r>
+            <w:r>
+              <w:rPr>
+                <w:noProof/>
+                <w:webHidden/>
+              </w:rPr>
+              <w:instrText xml:space="preserve"> PAGEREF _Toc220006488 \h </w:instrText>
+            </w:r>
+            <w:r>
+              <w:rPr>
+                <w:noProof/>
+                <w:webHidden/>
+              </w:rPr>
+            </w:r>
+            <w:r>
+              <w:rPr>
+                <w:noProof/>
+                <w:webHidden/>
+              </w:rPr>
+              <w:fldChar w:fldCharType="separate"/>
+            </w:r>
+            <w:r>
+              <w:rPr>
+                <w:noProof/>
+                <w:webHidden/>
+              </w:rPr>
+              <w:t>9</w:t>
+            </w:r>
+            <w:r>
+              <w:rPr>
+                <w:noProof/>
+                <w:webHidden/>
+              </w:rPr>
+              <w:fldChar w:fldCharType="end"/>
+            </w:r>
+          </w:hyperlink>
+        </w:p>
+        <w:p>
+          <w:pPr>
+            <w:pStyle w:val="TOC3"/>
+            <w:tabs>
+              <w:tab w:val="right" w:leader="dot" w:pos="9350"/>
+            </w:tabs>
+            <w:rPr>
+              <w:rFonts w:cstheme="minorBidi"/>
+              <w:noProof/>
+              <w:kern w:val="2"/>
+              <w:sz w:val="24"/>
+              <w:szCs w:val="24"/>
+              <w14:ligatures w14:val="standardContextual"/>
+            </w:rPr>
+          </w:pPr>
+          <w:hyperlink w:anchor="_Toc220006489" w:history="1">
+            <w:r>
+              <w:rPr>
+                <w:rStyle w:val="Hyperlink"/>
+                <w:noProof/>
+              </w:rPr>
+              <w:t>Items</w:t>
+            </w:r>
+            <w:r>
+              <w:rPr>
+                <w:noProof/>
+                <w:webHidden/>
+              </w:rPr>
+              <w:tab/>
+            </w:r>
+            <w:r>
+              <w:rPr>
+                <w:noProof/>
+                <w:webHidden/>
+              </w:rPr>
+              <w:fldChar w:fldCharType="begin"/>
+            </w:r>
+            <w:r>
+              <w:rPr>
+                <w:noProof/>
+                <w:webHidden/>
+              </w:rPr>
+              <w:instrText xml:space="preserve"> PAGEREF _Toc220006489 \h </w:instrText>
+            </w:r>
+            <w:r>
+              <w:rPr>
+                <w:noProof/>
+                <w:webHidden/>
+              </w:rPr>
+            </w:r>
+            <w:r>
+              <w:rPr>
+                <w:noProof/>
+                <w:webHidden/>
+              </w:rPr>
+              <w:fldChar w:fldCharType="separate"/>
+            </w:r>
+            <w:r>
+              <w:rPr>
+                <w:noProof/>
+                <w:webHidden/>
+              </w:rPr>
+              <w:t>9</w:t>
+            </w:r>
+            <w:r>
+              <w:rPr>
+                <w:noProof/>
+                <w:webHidden/>
+              </w:rPr>
+              <w:fldChar w:fldCharType="end"/>
+            </w:r>
+          </w:hyperlink>
+        </w:p>
+        <w:p>
+          <w:pPr>
+            <w:pStyle w:val="TOC3"/>
+            <w:tabs>
+              <w:tab w:val="right" w:leader="dot" w:pos="9350"/>
+            </w:tabs>
+            <w:rPr>
+              <w:rFonts w:cstheme="minorBidi"/>
+              <w:noProof/>
+              <w:kern w:val="2"/>
+              <w:sz w:val="24"/>
+              <w:szCs w:val="24"/>
+              <w14:ligatures w14:val="standardContextual"/>
+            </w:rPr>
+          </w:pPr>
+          <w:hyperlink w:anchor="_Toc220006490" w:history="1">
+            <w:r>
+              <w:rPr>
+                <w:rStyle w:val="Hyperlink"/>
+                <w:noProof/>
+              </w:rPr>
+              <w:t>Features</w:t>
+            </w:r>
+            <w:r>
+              <w:rPr>
+                <w:noProof/>
+                <w:webHidden/>
+              </w:rPr>
+              <w:tab/>
+            </w:r>
+            <w:r>
+              <w:rPr>
+                <w:noProof/>
+                <w:webHidden/>
+              </w:rPr>
+              <w:fldChar w:fldCharType="begin"/>
+            </w:r>
+            <w:r>
+              <w:rPr>
+                <w:noProof/>
+                <w:webHidden/>
+              </w:rPr>
+              <w:instrText xml:space="preserve"> PAGEREF _Toc220006490 \h </w:instrText>
+            </w:r>
+            <w:r>
+              <w:rPr>
+                <w:noProof/>
+                <w:webHidden/>
+              </w:rPr>
+            </w:r>
+            <w:r>
+              <w:rPr>
+                <w:noProof/>
+                <w:webHidden/>
+              </w:rPr>
+              <w:fldChar w:fldCharType="separate"/>
+            </w:r>
+            <w:r>
+              <w:rPr>
+                <w:noProof/>
+                <w:webHidden/>
+              </w:rPr>
+              <w:t>9</w:t>
+            </w:r>
+            <w:r>
+              <w:rPr>
+                <w:noProof/>
+                <w:webHidden/>
+              </w:rPr>
+              <w:fldChar w:fldCharType="end"/>
+            </w:r>
+          </w:hyperlink>
+        </w:p>
+        <w:p>
+          <w:pPr>
+            <w:pStyle w:val="TOC3"/>
+            <w:tabs>
+              <w:tab w:val="right" w:leader="dot" w:pos="9350"/>
+            </w:tabs>
+            <w:rPr>
+              <w:rFonts w:cstheme="minorBidi"/>
+              <w:noProof/>
+              <w:kern w:val="2"/>
+              <w:sz w:val="24"/>
+              <w:szCs w:val="24"/>
+              <w14:ligatures w14:val="standardContextual"/>
+            </w:rPr>
+          </w:pPr>
+          <w:hyperlink w:anchor="_Toc220006491" w:history="1">
+            <w:r>
+              <w:rPr>
+                <w:rStyle w:val="Hyperlink"/>
+                <w:noProof/>
+              </w:rPr>
+              <w:t>Deliverables</w:t>
+            </w:r>
+            <w:r>
+              <w:rPr>
+                <w:noProof/>
+                <w:webHidden/>
+              </w:rPr>
+              <w:tab/>
+            </w:r>
+            <w:r>
+              <w:rPr>
+                <w:noProof/>
+                <w:webHidden/>
+              </w:rPr>
+              <w:fldChar w:fldCharType="begin"/>
+            </w:r>
+            <w:r>
+              <w:rPr>
+                <w:noProof/>
+                <w:webHidden/>
+              </w:rPr>
+              <w:instrText xml:space="preserve"> PAGEREF _Toc220006491 \h </w:instrText>
+            </w:r>
+            <w:r>
+              <w:rPr>
+                <w:noProof/>
+                <w:webHidden/>
+              </w:rPr>
+            </w:r>
+            <w:r>
+              <w:rPr>
+                <w:noProof/>
+                <w:webHidden/>
+              </w:rPr>
+              <w:fldChar w:fldCharType="separate"/>
+            </w:r>
+            <w:r>
+              <w:rPr>
+                <w:noProof/>
+                <w:webHidden/>
+              </w:rPr>
+              <w:t>9</w:t>
+            </w:r>
+            <w:r>
+              <w:rPr>
+                <w:noProof/>
+                <w:webHidden/>
+              </w:rPr>
+              <w:fldChar w:fldCharType="end"/>
+            </w:r>
+          </w:hyperlink>
+        </w:p>
+        <w:p>
+          <w:pPr>
+            <w:pStyle w:val="TOC3"/>
+            <w:tabs>
+              <w:tab w:val="right" w:leader="dot" w:pos="9350"/>
+            </w:tabs>
+            <w:rPr>
+              <w:rFonts w:cstheme="minorBidi"/>
+              <w:noProof/>
+              <w:kern w:val="2"/>
+              <w:sz w:val="24"/>
+              <w:szCs w:val="24"/>
+              <w14:ligatures w14:val="standardContextual"/>
+            </w:rPr>
+          </w:pPr>
+          <w:hyperlink w:anchor="_Toc220006492" w:history="1">
+            <w:r>
+              <w:rPr>
+                <w:rStyle w:val="Hyperlink"/>
+                <w:noProof/>
+              </w:rPr>
+              <w:t>Tasks</w:t>
+            </w:r>
+            <w:r>
+              <w:rPr>
+                <w:noProof/>
+                <w:webHidden/>
+              </w:rPr>
+              <w:tab/>
+            </w:r>
+            <w:r>
+              <w:rPr>
+                <w:noProof/>
+                <w:webHidden/>
+              </w:rPr>
+              <w:fldChar w:fldCharType="begin"/>
+            </w:r>
+            <w:r>
+              <w:rPr>
+                <w:noProof/>
+                <w:webHidden/>
+              </w:rPr>
+              <w:instrText xml:space="preserve"> PAGEREF _Toc220006492 \h </w:instrText>
+            </w:r>
+            <w:r>
+              <w:rPr>
+                <w:noProof/>
+                <w:webHidden/>
+              </w:rPr>
+            </w:r>
+            <w:r>
+              <w:rPr>
+                <w:noProof/>
+                <w:webHidden/>
+              </w:rPr>
+              <w:fldChar w:fldCharType="separate"/>
+            </w:r>
+            <w:r>
+              <w:rPr>
+                <w:noProof/>
+                <w:webHidden/>
+              </w:rPr>
+              <w:t>10</w:t>
+            </w:r>
+            <w:r>
+              <w:rPr>
+                <w:noProof/>
+                <w:webHidden/>
+              </w:rPr>
+              <w:fldChar w:fldCharType="end"/>
+            </w:r>
+          </w:hyperlink>
+        </w:p>
+        <w:p>
+          <w:pPr>
+            <w:pStyle w:val="TOC3"/>
+            <w:tabs>
+              <w:tab w:val="right" w:leader="dot" w:pos="9350"/>
+            </w:tabs>
+            <w:rPr>
+              <w:rFonts w:cstheme="minorBidi"/>
+              <w:noProof/>
+              <w:kern w:val="2"/>
+              <w:sz w:val="24"/>
+              <w:szCs w:val="24"/>
+              <w14:ligatures w14:val="standardContextual"/>
+            </w:rPr>
+          </w:pPr>
+          <w:hyperlink w:anchor="_Toc220006493" w:history="1">
+            <w:r>
+              <w:rPr>
+                <w:rStyle w:val="Hyperlink"/>
+                <w:noProof/>
+              </w:rPr>
+              <w:t>Needs</w:t>
+            </w:r>
+            <w:r>
+              <w:rPr>
+                <w:noProof/>
+                <w:webHidden/>
+              </w:rPr>
+              <w:tab/>
+            </w:r>
+            <w:r>
+              <w:rPr>
+                <w:noProof/>
+                <w:webHidden/>
+              </w:rPr>
+              <w:fldChar w:fldCharType="begin"/>
+            </w:r>
+            <w:r>
+              <w:rPr>
+                <w:noProof/>
+                <w:webHidden/>
+              </w:rPr>
+              <w:instrText xml:space="preserve"> PAGEREF _Toc220006493 \h </w:instrText>
+            </w:r>
+            <w:r>
+              <w:rPr>
+                <w:noProof/>
+                <w:webHidden/>
+              </w:rPr>
+            </w:r>
+            <w:r>
+              <w:rPr>
+                <w:noProof/>
+                <w:webHidden/>
+              </w:rPr>
+              <w:fldChar w:fldCharType="separate"/>
+            </w:r>
+            <w:r>
+              <w:rPr>
+                <w:noProof/>
+                <w:webHidden/>
+              </w:rPr>
+              <w:t>11</w:t>
+            </w:r>
+            <w:r>
+              <w:rPr>
+                <w:noProof/>
+                <w:webHidden/>
+              </w:rPr>
+              <w:fldChar w:fldCharType="end"/>
+            </w:r>
+          </w:hyperlink>
+        </w:p>
+        <w:p>
+          <w:pPr>
+            <w:pStyle w:val="TOC3"/>
+            <w:tabs>
+              <w:tab w:val="right" w:leader="dot" w:pos="9350"/>
+            </w:tabs>
+            <w:rPr>
+              <w:rFonts w:cstheme="minorBidi"/>
+              <w:noProof/>
+              <w:kern w:val="2"/>
+              <w:sz w:val="24"/>
+              <w:szCs w:val="24"/>
+              <w14:ligatures w14:val="standardContextual"/>
+            </w:rPr>
+          </w:pPr>
+          <w:hyperlink w:anchor="_Toc220006494" w:history="1">
+            <w:r>
+              <w:rPr>
+                <w:rStyle w:val="Hyperlink"/>
+                <w:noProof/>
+              </w:rPr>
+              <w:t>Pass/Fail Criteria</w:t>
+            </w:r>
+            <w:r>
+              <w:rPr>
+                <w:noProof/>
+                <w:webHidden/>
+              </w:rPr>
+              <w:tab/>
+            </w:r>
+            <w:r>
+              <w:rPr>
+                <w:noProof/>
+                <w:webHidden/>
+              </w:rPr>
+              <w:fldChar w:fldCharType="begin"/>
+            </w:r>
+            <w:r>
+              <w:rPr>
+                <w:noProof/>
+                <w:webHidden/>
+              </w:rPr>
+              <w:instrText xml:space="preserve"> PAGEREF _Toc220006494 \h </w:instrText>
+            </w:r>
+            <w:r>
+              <w:rPr>
+                <w:noProof/>
+                <w:webHidden/>
+              </w:rPr>
+            </w:r>
+            <w:r>
+              <w:rPr>
+                <w:noProof/>
+                <w:webHidden/>
+              </w:rPr>
+              <w:fldChar w:fldCharType="separate"/>
+            </w:r>
+            <w:r>
+              <w:rPr>
+                <w:noProof/>
+                <w:webHidden/>
+              </w:rPr>
+              <w:t>11</w:t>
+            </w:r>
+            <w:r>
+              <w:rPr>
+                <w:noProof/>
+                <w:webHidden/>
+              </w:rPr>
+              <w:fldChar w:fldCharType="end"/>
+            </w:r>
+          </w:hyperlink>
+        </w:p>
+        <w:p>
+          <w:pPr>
+            <w:pStyle w:val="TOC2"/>
+            <w:tabs>
+              <w:tab w:val="right" w:leader="dot" w:pos="9350"/>
+            </w:tabs>
+            <w:rPr>
+              <w:rFonts w:cstheme="minorBidi"/>
+              <w:b w:val="0"/>
+              <w:bCs w:val="0"/>
+              <w:noProof/>
+              <w:kern w:val="2"/>
+              <w:sz w:val="24"/>
+              <w:szCs w:val="24"/>
+              <w14:ligatures w14:val="standardContextual"/>
+            </w:rPr>
+          </w:pPr>
+          <w:hyperlink w:anchor="_Toc220006495" w:history="1">
+            <w:r>
+              <w:rPr>
+                <w:rStyle w:val="Hyperlink"/>
+                <w:noProof/>
+              </w:rPr>
+              <w:t>Specifications</w:t>
+            </w:r>
+            <w:r>
+              <w:rPr>
+                <w:noProof/>
+                <w:webHidden/>
+              </w:rPr>
+              <w:tab/>
+            </w:r>
+            <w:r>
+              <w:rPr>
+                <w:noProof/>
+                <w:webHidden/>
+              </w:rPr>
+              <w:fldChar w:fldCharType="begin"/>
+            </w:r>
+            <w:r>
+              <w:rPr>
+                <w:noProof/>
+                <w:webHidden/>
+              </w:rPr>
+              <w:instrText xml:space="preserve"> PAGEREF _Toc220006495 \h </w:instrText>
+            </w:r>
+            <w:r>
+              <w:rPr>
+                <w:noProof/>
+                <w:webHidden/>
+              </w:rPr>
+            </w:r>
+            <w:r>
+              <w:rPr>
+                <w:noProof/>
+                <w:webHidden/>
+              </w:rPr>
+              <w:fldChar w:fldCharType="separate"/>
+            </w:r>
+            <w:r>
+              <w:rPr>
+                <w:noProof/>
+                <w:webHidden/>
+              </w:rPr>
+              <w:t>11</w:t>
+            </w:r>
+            <w:r>
+              <w:rPr>
+                <w:noProof/>
+                <w:webHidden/>
+              </w:rPr>
+              <w:fldChar w:fldCharType="end"/>
+            </w:r>
+          </w:hyperlink>
+        </w:p>
+        <w:p>
+          <w:pPr>
+            <w:pStyle w:val="TOC2"/>
+            <w:tabs>
+              <w:tab w:val="right" w:leader="dot" w:pos="9350"/>
+            </w:tabs>
+            <w:rPr>
+              <w:rFonts w:cstheme="minorBidi"/>
+              <w:b w:val="0"/>
+              <w:bCs w:val="0"/>
+              <w:noProof/>
+              <w:kern w:val="2"/>
+              <w:sz w:val="24"/>
+              <w:szCs w:val="24"/>
+              <w14:ligatures w14:val="standardContextual"/>
+            </w:rPr>
+          </w:pPr>
+          <w:hyperlink w:anchor="_Toc220006496" w:history="1">
+            <w:r>
+              <w:rPr>
+                <w:rStyle w:val="Hyperlink"/>
+                <w:noProof/>
+              </w:rPr>
+              <w:t>Procedures</w:t>
+            </w:r>
+            <w:r>
+              <w:rPr>
+                <w:noProof/>
+                <w:webHidden/>
+              </w:rPr>
+              <w:tab/>
+            </w:r>
+            <w:r>
+              <w:rPr>
+                <w:noProof/>
+                <w:webHidden/>
+              </w:rPr>
+              <w:fldChar w:fldCharType="begin"/>
+            </w:r>
+            <w:r>
+              <w:rPr>
+                <w:noProof/>
+                <w:webHidden/>
+              </w:rPr>
+              <w:instrText xml:space="preserve"> PAGEREF _Toc220006496 \h </w:instrText>
+            </w:r>
+            <w:r>
+              <w:rPr>
+                <w:noProof/>
+                <w:webHidden/>
+              </w:rPr>
+            </w:r>
+            <w:r>
+              <w:rPr>
+                <w:noProof/>
+                <w:webHidden/>
+              </w:rPr>
+              <w:fldChar w:fldCharType="separate"/>
+            </w:r>
+            <w:r>
+              <w:rPr>
+                <w:noProof/>
+                <w:webHidden/>
+              </w:rPr>
+              <w:t>13</w:t>
+            </w:r>
+            <w:r>
+              <w:rPr>
+                <w:noProof/>
+                <w:webHidden/>
+              </w:rPr>
+              <w:fldChar w:fldCharType="end"/>
+            </w:r>
+          </w:hyperlink>
+        </w:p>
+        <w:p>
+          <w:pPr>
+            <w:pStyle w:val="TOC2"/>
+            <w:tabs>
+              <w:tab w:val="right" w:leader="dot" w:pos="9350"/>
+            </w:tabs>
+            <w:rPr>
+              <w:rFonts w:cstheme="minorBidi"/>
+              <w:b w:val="0"/>
+              <w:bCs w:val="0"/>
+              <w:noProof/>
+              <w:kern w:val="2"/>
+              <w:sz w:val="24"/>
+              <w:szCs w:val="24"/>
+              <w14:ligatures w14:val="standardContextual"/>
+            </w:rPr>
+          </w:pPr>
+          <w:hyperlink w:anchor="_Toc220006497" w:history="1">
+            <w:r>
+              <w:rPr>
+                <w:rStyle w:val="Hyperlink"/>
+                <w:noProof/>
+              </w:rPr>
+              <w:t>Results</w:t>
+            </w:r>
+            <w:r>
+              <w:rPr>
+                <w:noProof/>
+                <w:webHidden/>
+              </w:rPr>
+              <w:tab/>
+            </w:r>
+            <w:r>
+              <w:rPr>
+                <w:noProof/>
+                <w:webHidden/>
+              </w:rPr>
+              <w:fldChar w:fldCharType="begin"/>
+            </w:r>
+            <w:r>
+              <w:rPr>
+                <w:noProof/>
+                <w:webHidden/>
+              </w:rPr>
+              <w:instrText xml:space="preserve"> PAGEREF _Toc220006497 \h </w:instrText>
+            </w:r>
+            <w:r>
+              <w:rPr>
+                <w:noProof/>
+                <w:webHidden/>
+              </w:rPr>
+            </w:r>
+            <w:r>
+              <w:rPr>
+                <w:noProof/>
+                <w:webHidden/>
+              </w:rPr>
+              <w:fldChar w:fldCharType="separate"/>
+            </w:r>
+            <w:r>
+              <w:rPr>
+                <w:noProof/>
+                <w:webHidden/>
+              </w:rPr>
+              <w:t>14</w:t>
+            </w:r>
+            <w:r>
+              <w:rPr>
+                <w:noProof/>
+                <w:webHidden/>
+              </w:rPr>
+              <w:fldChar w:fldCharType="end"/>
+            </w:r>
+          </w:hyperlink>
+        </w:p>
+        <w:p>
+          <w:pPr>
+            <w:pStyle w:val="TOC2"/>
+            <w:tabs>
+              <w:tab w:val="right" w:leader="dot" w:pos="9350"/>
+            </w:tabs>
+            <w:rPr>
+              <w:rFonts w:cstheme="minorBidi"/>
+              <w:b w:val="0"/>
+              <w:bCs w:val="0"/>
+              <w:noProof/>
+              <w:kern w:val="2"/>
+              <w:sz w:val="24"/>
+              <w:szCs w:val="24"/>
+              <w14:ligatures w14:val="standardContextual"/>
+            </w:rPr>
+          </w:pPr>
+          <w:hyperlink w:anchor="_Toc220006498" w:history="1">
+            <w:r>
+              <w:rPr>
+                <w:rStyle w:val="Hyperlink"/>
+                <w:noProof/>
+              </w:rPr>
+              <w:t>GitLab Repository &amp; Branch History</w:t>
+            </w:r>
+            <w:r>
+              <w:rPr>
+                <w:noProof/>
+                <w:webHidden/>
+              </w:rPr>
+              <w:tab/>
+            </w:r>
+            <w:r>
+              <w:rPr>
+                <w:noProof/>
+                <w:webHidden/>
+              </w:rPr>
+              <w:fldChar w:fldCharType="begin"/>
+            </w:r>
+            <w:r>
+              <w:rPr>
+                <w:noProof/>
+                <w:webHidden/>
+              </w:rPr>
+              <w:instrText xml:space="preserve"> PAGEREF _Toc220006498 \h </w:instrText>
+            </w:r>
+            <w:r>
+              <w:rPr>
+                <w:noProof/>
+                <w:webHidden/>
+              </w:rPr>
+            </w:r>
+            <w:r>
+              <w:rPr>
+                <w:noProof/>
+                <w:webHidden/>
+              </w:rPr>
+              <w:fldChar w:fldCharType="separate"/>
+            </w:r>
+            <w:r>
+              <w:rPr>
+                <w:noProof/>
+                <w:webHidden/>
+              </w:rPr>
+              <w:t>15</w:t>
+            </w:r>
+            <w:r>
+              <w:rPr>
+                <w:noProof/>
+                <w:webHidden/>
+              </w:rPr>
+              <w:fldChar w:fldCharType="end"/>
+            </w:r>
+          </w:hyperlink>
+        </w:p>
+        <w:p>
+          <w:pPr>
+            <w:pStyle w:val="TOC2"/>
+            <w:tabs>
+              <w:tab w:val="right" w:leader="dot" w:pos="9350"/>
+            </w:tabs>
+            <w:rPr>
+              <w:rFonts w:cstheme="minorBidi"/>
+              <w:b w:val="0"/>
+              <w:bCs w:val="0"/>
+              <w:noProof/>
+              <w:kern w:val="2"/>
+              <w:sz w:val="24"/>
+              <w:szCs w:val="24"/>
+              <w14:ligatures w14:val="standardContextual"/>
+            </w:rPr>
+          </w:pPr>
+          <w:hyperlink w:anchor="_Toc220006499" w:history="1">
+            <w:r>
+              <w:rPr>
+                <w:rStyle w:val="Hyperlink"/>
+                <w:noProof/>
+              </w:rPr>
+              <w:t>Panopto Video Link</w:t>
+            </w:r>
+            <w:r>
+              <w:rPr>
+                <w:noProof/>
+                <w:webHidden/>
+              </w:rPr>
+              <w:tab/>
+            </w:r>
+            <w:r>
+              <w:rPr>
+                <w:noProof/>
+                <w:webHidden/>
+              </w:rPr>
+              <w:fldChar w:fldCharType="begin"/>
+            </w:r>
+            <w:r>
+              <w:rPr>
+                <w:noProof/>
+                <w:webHidden/>
+              </w:rPr>
+              <w:instrText xml:space="preserve"> PAGEREF _Toc220006499 \h </w:instrText>
+            </w:r>
+            <w:r>
+              <w:rPr>
+                <w:noProof/>
+                <w:webHidden/>
+              </w:rPr>
+            </w:r>
+            <w:r>
+              <w:rPr>
+                <w:noProof/>
+                <w:webHidden/>
+              </w:rPr>
+              <w:fldChar w:fldCharType="separate"/>
+            </w:r>
+            <w:r>
+              <w:rPr>
+                <w:noProof/>
+                <w:webHidden/>
+              </w:rPr>
+              <w:t>16</w:t>
+            </w:r>
+            <w:r>
+              <w:rPr>
+                <w:noProof/>
+                <w:webHidden/>
+              </w:rPr>
+              <w:fldChar w:fldCharType="end"/>
+            </w:r>
+          </w:hyperlink>
+        </w:p>
+        <w:p>
+          <w:pPr>
+            <w:pStyle w:val="TOC2"/>
+            <w:tabs>
+              <w:tab w:val="right" w:leader="dot" w:pos="9350"/>
+            </w:tabs>
+            <w:rPr>
+              <w:rFonts w:cstheme="minorBidi"/>
+              <w:b w:val="0"/>
+              <w:bCs w:val="0"/>
+              <w:noProof/>
+              <w:kern w:val="2"/>
+              <w:sz w:val="24"/>
+              <w:szCs w:val="24"/>
+              <w14:ligatures w14:val="standardContextual"/>
+            </w:rPr>
+          </w:pPr>
+          <w:hyperlink w:anchor="_Toc220006500" w:history="1">
+            <w:r>
+              <w:rPr>
+                <w:rStyle w:val="Hyperlink"/>
+                <w:noProof/>
+              </w:rPr>
+              <w:t>Overview</w:t>
+            </w:r>
+            <w:r>
+              <w:rPr>
+                <w:noProof/>
+                <w:webHidden/>
+              </w:rPr>
+              <w:tab/>
+            </w:r>
+            <w:r>
+              <w:rPr>
+                <w:noProof/>
+                <w:webHidden/>
+              </w:rPr>
+              <w:fldChar w:fldCharType="begin"/>
+            </w:r>
+            <w:r>
+              <w:rPr>
+                <w:noProof/>
+                <w:webHidden/>
+              </w:rPr>
+              <w:instrText xml:space="preserve"> PAGEREF _Toc220006500 \h </w:instrText>
+            </w:r>
+            <w:r>
+              <w:rPr>
+                <w:noProof/>
+                <w:webHidden/>
+              </w:rPr>
+            </w:r>
+            <w:r>
+              <w:rPr>
+                <w:noProof/>
+                <w:webHidden/>
+              </w:rPr>
+              <w:fldChar w:fldCharType="separate"/>
+            </w:r>
+            <w:r>
+              <w:rPr>
+                <w:noProof/>
+                <w:webHidden/>
+              </w:rPr>
+              <w:t>17</w:t>
+            </w:r>
+            <w:r>
+              <w:rPr>
+                <w:noProof/>
+                <w:webHidden/>
+              </w:rPr>
+              <w:fldChar w:fldCharType="end"/>
+            </w:r>
+          </w:hyperlink>
+        </w:p>
+        <w:p>
+          <w:pPr>
+            <w:pStyle w:val="TOC2"/>
+            <w:tabs>
+              <w:tab w:val="right" w:leader="dot" w:pos="9350"/>
+            </w:tabs>
+            <w:rPr>
+              <w:rFonts w:cstheme="minorBidi"/>
+              <w:b w:val="0"/>
+              <w:bCs w:val="0"/>
+              <w:noProof/>
+              <w:kern w:val="2"/>
+              <w:sz w:val="24"/>
+              <w:szCs w:val="24"/>
+              <w14:ligatures w14:val="standardContextual"/>
+            </w:rPr>
+          </w:pPr>
+          <w:hyperlink w:anchor="_Toc220006501" w:history="1">
+            <w:r>
+              <w:rPr>
+                <w:rStyle w:val="Hyperlink"/>
+                <w:noProof/>
+              </w:rPr>
+              <w:t>Environment Setup</w:t>
+            </w:r>
+            <w:r>
+              <w:rPr>
+                <w:noProof/>
+                <w:webHidden/>
+              </w:rPr>
+              <w:tab/>
+            </w:r>
+            <w:r>
+              <w:rPr>
+                <w:noProof/>
+                <w:webHidden/>
+              </w:rPr>
+              <w:fldChar w:fldCharType="begin"/>
+            </w:r>
+            <w:r>
+              <w:rPr>
+                <w:noProof/>
+                <w:webHidden/>
+              </w:rPr>
+              <w:instrText xml:space="preserve"> PAGEREF _Toc220006501 \h </w:instrText>
+            </w:r>
+            <w:r>
+              <w:rPr>
+                <w:noProof/>
+                <w:webHidden/>
+              </w:rPr>
+            </w:r>
+            <w:r>
+              <w:rPr>
+                <w:noProof/>
+                <w:webHidden/>
+              </w:rPr>
+              <w:fldChar w:fldCharType="separate"/>
+            </w:r>
+            <w:r>
+              <w:rPr>
+                <w:noProof/>
+                <w:webHidden/>
+              </w:rPr>
+              <w:t>17</w:t>
+            </w:r>
+            <w:r>
+              <w:rPr>
+                <w:noProof/>
+                <w:webHidden/>
+              </w:rPr>
+              <w:fldChar w:fldCharType="end"/>
+            </w:r>
+          </w:hyperlink>
+        </w:p>
+        <w:p>
+          <w:pPr>
+            <w:pStyle w:val="TOC2"/>
+            <w:tabs>
+              <w:tab w:val="right" w:leader="dot" w:pos="9350"/>
+            </w:tabs>
+            <w:rPr>
+              <w:rFonts w:cstheme="minorBidi"/>
+              <w:b w:val="0"/>
+              <w:bCs w:val="0"/>
+              <w:noProof/>
+              <w:kern w:val="2"/>
+              <w:sz w:val="24"/>
+              <w:szCs w:val="24"/>
+              <w14:ligatures w14:val="standardContextual"/>
+            </w:rPr>
+          </w:pPr>
+          <w:hyperlink w:anchor="_Toc220006502" w:history="1">
+            <w:r>
+              <w:rPr>
+                <w:rStyle w:val="Hyperlink"/>
+                <w:noProof/>
+              </w:rPr>
+              <w:t>Running the Application Locally</w:t>
+            </w:r>
+            <w:r>
+              <w:rPr>
+                <w:noProof/>
+                <w:webHidden/>
+              </w:rPr>
+              <w:tab/>
+            </w:r>
+            <w:r>
+              <w:rPr>
+                <w:noProof/>
+                <w:webHidden/>
+              </w:rPr>
+              <w:fldChar w:fldCharType="begin"/>
+            </w:r>
+            <w:r>
+              <w:rPr>
+                <w:noProof/>
+                <w:webHidden/>
+              </w:rPr>
+              <w:instrText xml:space="preserve"> PAGEREF _Toc220006502 \h </w:instrText>
+            </w:r>
+            <w:r>
+              <w:rPr>
+                <w:noProof/>
+                <w:webHidden/>
+              </w:rPr>
+            </w:r>
+            <w:r>
+              <w:rPr>
+                <w:noProof/>
+                <w:webHidden/>
+              </w:rPr>
+              <w:fldChar w:fldCharType="separate"/>
+            </w:r>
+            <w:r>
+              <w:rPr>
+                <w:noProof/>
+                <w:webHidden/>
+              </w:rPr>
+              <w:t>17</w:t>
+            </w:r>
+            <w:r>
+              <w:rPr>
+                <w:noProof/>
+                <w:webHidden/>
+              </w:rPr>
+              <w:fldChar w:fldCharType="end"/>
+            </w:r>
+          </w:hyperlink>
+        </w:p>
+        <w:p>
+          <w:pPr>
+            <w:pStyle w:val="TOC2"/>
+            <w:tabs>
+              <w:tab w:val="right" w:leader="dot" w:pos="9350"/>
+            </w:tabs>
+            <w:rPr>
+              <w:rFonts w:cstheme="minorBidi"/>
+              <w:b w:val="0"/>
+              <w:bCs w:val="0"/>
+              <w:noProof/>
+              <w:kern w:val="2"/>
+              <w:sz w:val="24"/>
+              <w:szCs w:val="24"/>
+              <w14:ligatures w14:val="standardContextual"/>
+            </w:rPr>
+          </w:pPr>
+          <w:hyperlink w:anchor="_Toc220006503" w:history="1">
+            <w:r>
+              <w:rPr>
+                <w:rStyle w:val="Hyperlink"/>
+                <w:noProof/>
+              </w:rPr>
+              <w:t>Database and Data Management</w:t>
+            </w:r>
+            <w:r>
+              <w:rPr>
+                <w:noProof/>
+                <w:webHidden/>
+              </w:rPr>
+              <w:tab/>
+            </w:r>
+            <w:r>
+              <w:rPr>
+                <w:noProof/>
+                <w:webHidden/>
+              </w:rPr>
+              <w:fldChar w:fldCharType="begin"/>
+            </w:r>
+            <w:r>
+              <w:rPr>
+                <w:noProof/>
+                <w:webHidden/>
+              </w:rPr>
+              <w:instrText xml:space="preserve"> PAGEREF _Toc220006503 \h </w:instrText>
+            </w:r>
+            <w:r>
+              <w:rPr>
+                <w:noProof/>
+                <w:webHidden/>
+              </w:rPr>
+            </w:r>
+            <w:r>
+              <w:rPr>
+                <w:noProof/>
+                <w:webHidden/>
+              </w:rPr>
+              <w:fldChar w:fldCharType="separate"/>
+            </w:r>
+            <w:r>
+              <w:rPr>
+                <w:noProof/>
+                <w:webHidden/>
+              </w:rPr>
+              <w:t>18</w:t>
+            </w:r>
+            <w:r>
+              <w:rPr>
+                <w:noProof/>
+                <w:webHidden/>
+              </w:rPr>
+              <w:fldChar w:fldCharType="end"/>
+            </w:r>
+          </w:hyperlink>
+        </w:p>
+        <w:p>
+          <w:pPr>
+            <w:pStyle w:val="TOC2"/>
+            <w:tabs>
+              <w:tab w:val="right" w:leader="dot" w:pos="9350"/>
+            </w:tabs>
+            <w:rPr>
+              <w:rFonts w:cstheme="minorBidi"/>
+              <w:b w:val="0"/>
+              <w:bCs w:val="0"/>
+              <w:noProof/>
+              <w:kern w:val="2"/>
+              <w:sz w:val="24"/>
+              <w:szCs w:val="24"/>
+              <w14:ligatures w14:val="standardContextual"/>
+            </w:rPr>
+          </w:pPr>
+          <w:hyperlink w:anchor="_Toc220006504" w:history="1">
+            <w:r>
+              <w:rPr>
+                <w:rStyle w:val="Hyperlink"/>
+                <w:noProof/>
+              </w:rPr>
+              <w:t>Testing and Validation</w:t>
+            </w:r>
+            <w:r>
+              <w:rPr>
+                <w:noProof/>
+                <w:webHidden/>
+              </w:rPr>
+              <w:tab/>
+            </w:r>
+            <w:r>
+              <w:rPr>
+                <w:noProof/>
+                <w:webHidden/>
+              </w:rPr>
+              <w:fldChar w:fldCharType="begin"/>
+            </w:r>
+            <w:r>
+              <w:rPr>
+                <w:noProof/>
+                <w:webHidden/>
+              </w:rPr>
+              <w:instrText xml:space="preserve"> PAGEREF _Toc220006504 \h </w:instrText>
+            </w:r>
+            <w:r>
+              <w:rPr>
+                <w:noProof/>
+                <w:webHidden/>
+              </w:rPr>
+            </w:r>
+            <w:r>
+              <w:rPr>
+                <w:noProof/>
+                <w:webHidden/>
+              </w:rPr>
+              <w:fldChar w:fldCharType="separate"/>
+            </w:r>
+            <w:r>
+              <w:rPr>
+                <w:noProof/>
+                <w:webHidden/>
+              </w:rPr>
+              <w:t>18</w:t>
+            </w:r>
+            <w:r>
+              <w:rPr>
+                <w:noProof/>
+                <w:webHidden/>
+              </w:rPr>
+              <w:fldChar w:fldCharType="end"/>
+            </w:r>
+          </w:hyperlink>
+        </w:p>
+        <w:p>
+          <w:pPr>
+            <w:pStyle w:val="TOC2"/>
+            <w:tabs>
+              <w:tab w:val="right" w:leader="dot" w:pos="9350"/>
+            </w:tabs>
+            <w:rPr>
+              <w:rFonts w:cstheme="minorBidi"/>
+              <w:b w:val="0"/>
+              <w:bCs w:val="0"/>
+              <w:noProof/>
+              <w:kern w:val="2"/>
+              <w:sz w:val="24"/>
+              <w:szCs w:val="24"/>
+              <w14:ligatures w14:val="standardContextual"/>
+            </w:rPr>
+          </w:pPr>
+          <w:hyperlink w:anchor="_Toc220006505" w:history="1">
+            <w:r>
+              <w:rPr>
+                <w:rStyle w:val="Hyperlink"/>
+                <w:noProof/>
+              </w:rPr>
+              <w:t>Deployment and Distribution</w:t>
+            </w:r>
+            <w:r>
+              <w:rPr>
+                <w:noProof/>
+                <w:webHidden/>
+              </w:rPr>
+              <w:tab/>
+            </w:r>
+            <w:r>
+              <w:rPr>
+                <w:noProof/>
+                <w:webHidden/>
+              </w:rPr>
+              <w:fldChar w:fldCharType="begin"/>
+            </w:r>
+            <w:r>
+              <w:rPr>
+                <w:noProof/>
+                <w:webHidden/>
+              </w:rPr>
+              <w:instrText xml:space="preserve"> PAGEREF _Toc220006505 \h </w:instrText>
+            </w:r>
+            <w:r>
+              <w:rPr>
+                <w:noProof/>
+                <w:webHidden/>
+              </w:rPr>
+            </w:r>
+            <w:r>
+              <w:rPr>
+                <w:noProof/>
+                <w:webHidden/>
+              </w:rPr>
+              <w:fldChar w:fldCharType="separate"/>
+            </w:r>
+            <w:r>
+              <w:rPr>
+                <w:noProof/>
+                <w:webHidden/>
+              </w:rPr>
+              <w:t>19</w:t>
+            </w:r>
+            <w:r>
+              <w:rPr>
+                <w:noProof/>
+                <w:webHidden/>
+              </w:rPr>
+              <w:fldChar w:fldCharType="end"/>
+            </w:r>
+          </w:hyperlink>
+        </w:p>
+        <w:p>
+          <w:pPr>
+            <w:pStyle w:val="TOC2"/>
+            <w:tabs>
+              <w:tab w:val="right" w:leader="dot" w:pos="9350"/>
+            </w:tabs>
+            <w:rPr>
+              <w:rFonts w:cstheme="minorBidi"/>
+              <w:b w:val="0"/>
+              <w:bCs w:val="0"/>
+              <w:noProof/>
+              <w:kern w:val="2"/>
+              <w:sz w:val="24"/>
+              <w:szCs w:val="24"/>
+              <w14:ligatures w14:val="standardContextual"/>
+            </w:rPr>
+          </w:pPr>
+          <w:hyperlink w:anchor="_Toc220006506" w:history="1">
+            <w:r>
+              <w:rPr>
+                <w:rStyle w:val="Hyperlink"/>
+                <w:noProof/>
+              </w:rPr>
+              <w:t>Overview</w:t>
+            </w:r>
+            <w:r>
+              <w:rPr>
+                <w:noProof/>
+                <w:webHidden/>
+              </w:rPr>
+              <w:tab/>
+            </w:r>
+            <w:r>
+              <w:rPr>
+                <w:noProof/>
+                <w:webHidden/>
+              </w:rPr>
+              <w:fldChar w:fldCharType="begin"/>
+            </w:r>
+            <w:r>
+              <w:rPr>
+                <w:noProof/>
+                <w:webHidden/>
+              </w:rPr>
+              <w:instrText xml:space="preserve"> PAGEREF _Toc220006506 \h </w:instrText>
+            </w:r>
+            <w:r>
+              <w:rPr>
+                <w:noProof/>
+                <w:webHidden/>
+              </w:rPr>
+            </w:r>
+            <w:r>
+              <w:rPr>
+                <w:noProof/>
+                <w:webHidden/>
+              </w:rPr>
+              <w:fldChar w:fldCharType="separate"/>
+            </w:r>
+            <w:r>
+              <w:rPr>
+                <w:noProof/>
+                <w:webHidden/>
+              </w:rPr>
+              <w:t>20</w:t>
+            </w:r>
+            <w:r>
+              <w:rPr>
+                <w:noProof/>
+                <w:webHidden/>
+              </w:rPr>
+              <w:fldChar w:fldCharType="end"/>
+            </w:r>
+          </w:hyperlink>
+        </w:p>
+        <w:p>
+          <w:pPr>
+            <w:pStyle w:val="TOC2"/>
+            <w:tabs>
+              <w:tab w:val="right" w:leader="dot" w:pos="9350"/>
+            </w:tabs>
+            <w:rPr>
+              <w:rFonts w:cstheme="minorBidi"/>
+              <w:b w:val="0"/>
+              <w:bCs w:val="0"/>
+              <w:noProof/>
+              <w:kern w:val="2"/>
+              <w:sz w:val="24"/>
+              <w:szCs w:val="24"/>
+              <w14:ligatures w14:val="standardContextual"/>
+            </w:rPr>
+          </w:pPr>
+          <w:hyperlink w:anchor="_Toc220006507" w:history="1">
+            <w:r>
+              <w:rPr>
+                <w:rStyle w:val="Hyperlink"/>
+                <w:noProof/>
+              </w:rPr>
+              <w:t>Installing Hermes via TestFlight</w:t>
+            </w:r>
+            <w:r>
+              <w:rPr>
+                <w:noProof/>
+                <w:webHidden/>
+              </w:rPr>
+              <w:tab/>
+            </w:r>
+            <w:r>
+              <w:rPr>
+                <w:noProof/>
+                <w:webHidden/>
+              </w:rPr>
+              <w:fldChar w:fldCharType="begin"/>
+            </w:r>
+            <w:r>
+              <w:rPr>
+                <w:noProof/>
+                <w:webHidden/>
+              </w:rPr>
+              <w:instrText xml:space="preserve"> PAGEREF _Toc220006507 \h </w:instrText>
+            </w:r>
+            <w:r>
+              <w:rPr>
+                <w:noProof/>
+                <w:webHidden/>
+              </w:rPr>
+            </w:r>
+            <w:r>
+              <w:rPr>
+                <w:noProof/>
+                <w:webHidden/>
+              </w:rPr>
+              <w:fldChar w:fldCharType="separate"/>
+            </w:r>
+            <w:r>
+              <w:rPr>
+                <w:noProof/>
+                <w:webHidden/>
+              </w:rPr>
+              <w:t>20</w:t>
+            </w:r>
+            <w:r>
+              <w:rPr>
+                <w:noProof/>
+                <w:webHidden/>
+              </w:rPr>
+              <w:fldChar w:fldCharType="end"/>
+            </w:r>
+          </w:hyperlink>
+        </w:p>
+        <w:p>
+          <w:pPr>
+            <w:pStyle w:val="TOC2"/>
+            <w:tabs>
+              <w:tab w:val="right" w:leader="dot" w:pos="9350"/>
+            </w:tabs>
+            <w:rPr>
+              <w:rFonts w:cstheme="minorBidi"/>
+              <w:b w:val="0"/>
+              <w:bCs w:val="0"/>
+              <w:noProof/>
+              <w:kern w:val="2"/>
+              <w:sz w:val="24"/>
+              <w:szCs w:val="24"/>
+              <w14:ligatures w14:val="standardContextual"/>
+            </w:rPr>
+          </w:pPr>
+          <w:hyperlink w:anchor="_Toc220006508" w:history="1">
+            <w:r>
+              <w:rPr>
+                <w:rStyle w:val="Hyperlink"/>
+                <w:noProof/>
+              </w:rPr>
+              <w:t>Getting Started</w:t>
+            </w:r>
+            <w:r>
+              <w:rPr>
+                <w:noProof/>
+                <w:webHidden/>
+              </w:rPr>
+              <w:tab/>
+            </w:r>
+            <w:r>
+              <w:rPr>
+                <w:noProof/>
+                <w:webHidden/>
+              </w:rPr>
+              <w:fldChar w:fldCharType="begin"/>
+            </w:r>
+            <w:r>
+              <w:rPr>
+                <w:noProof/>
+                <w:webHidden/>
+              </w:rPr>
+              <w:instrText xml:space="preserve"> PAGEREF _Toc220006508 \h </w:instrText>
+            </w:r>
+            <w:r>
+              <w:rPr>
+                <w:noProof/>
+                <w:webHidden/>
+              </w:rPr>
+            </w:r>
+            <w:r>
+              <w:rPr>
+                <w:noProof/>
+                <w:webHidden/>
+              </w:rPr>
+              <w:fldChar w:fldCharType="separate"/>
+            </w:r>
+            <w:r>
+              <w:rPr>
+                <w:noProof/>
+                <w:webHidden/>
+              </w:rPr>
+              <w:t>21</w:t>
+            </w:r>
+            <w:r>
+              <w:rPr>
+                <w:noProof/>
+                <w:webHidden/>
+              </w:rPr>
+              <w:fldChar w:fldCharType="end"/>
+            </w:r>
+          </w:hyperlink>
+        </w:p>
+        <w:p>
+          <w:pPr>
+            <w:pStyle w:val="TOC2"/>
+            <w:tabs>
+              <w:tab w:val="right" w:leader="dot" w:pos="9350"/>
+            </w:tabs>
+            <w:rPr>
+              <w:rFonts w:cstheme="minorBidi"/>
+              <w:b w:val="0"/>
+              <w:bCs w:val="0"/>
+              <w:noProof/>
+              <w:kern w:val="2"/>
+              <w:sz w:val="24"/>
+              <w:szCs w:val="24"/>
+              <w14:ligatures w14:val="standardContextual"/>
+            </w:rPr>
+          </w:pPr>
+          <w:hyperlink w:anchor="_Toc220006509" w:history="1">
+            <w:r>
+              <w:rPr>
+                <w:rStyle w:val="Hyperlink"/>
+                <w:noProof/>
+              </w:rPr>
+              <w:t>Practice Modes</w:t>
+            </w:r>
+            <w:r>
+              <w:rPr>
+                <w:noProof/>
+                <w:webHidden/>
+              </w:rPr>
+              <w:tab/>
+            </w:r>
+            <w:r>
+              <w:rPr>
+                <w:noProof/>
+                <w:webHidden/>
+              </w:rPr>
+              <w:fldChar w:fldCharType="begin"/>
+            </w:r>
+            <w:r>
+              <w:rPr>
+                <w:noProof/>
+                <w:webHidden/>
+              </w:rPr>
+              <w:instrText xml:space="preserve"> PAGEREF _Toc220006509 \h </w:instrText>
+            </w:r>
+            <w:r>
+              <w:rPr>
+                <w:noProof/>
+                <w:webHidden/>
+              </w:rPr>
+            </w:r>
+            <w:r>
+              <w:rPr>
+                <w:noProof/>
+                <w:webHidden/>
+              </w:rPr>
+              <w:fldChar w:fldCharType="separate"/>
+            </w:r>
+            <w:r>
+              <w:rPr>
+                <w:noProof/>
+                <w:webHidden/>
+              </w:rPr>
+              <w:t>21</w:t>
+            </w:r>
+            <w:r>
+              <w:rPr>
+                <w:noProof/>
+                <w:webHidden/>
+              </w:rPr>
+              <w:fldChar w:fldCharType="end"/>
+            </w:r>
+          </w:hyperlink>
+        </w:p>
+        <w:p>
+          <w:pPr>
+            <w:pStyle w:val="TOC2"/>
+            <w:tabs>
+              <w:tab w:val="right" w:leader="dot" w:pos="9350"/>
+            </w:tabs>
+            <w:rPr>
+              <w:rFonts w:cstheme="minorBidi"/>
+              <w:b w:val="0"/>
+              <w:bCs w:val="0"/>
+              <w:noProof/>
+              <w:kern w:val="2"/>
+              <w:sz w:val="24"/>
+              <w:szCs w:val="24"/>
+              <w14:ligatures w14:val="standardContextual"/>
+            </w:rPr>
+          </w:pPr>
+          <w:hyperlink w:anchor="_Toc220006510" w:history="1">
+            <w:r>
+              <w:rPr>
+                <w:rStyle w:val="Hyperlink"/>
+                <w:noProof/>
+              </w:rPr>
+              <w:t>Vocab and Grammar Libraries</w:t>
+            </w:r>
+            <w:r>
+              <w:rPr>
+                <w:noProof/>
+                <w:webHidden/>
+              </w:rPr>
+              <w:tab/>
+            </w:r>
+            <w:r>
+              <w:rPr>
+                <w:noProof/>
+                <w:webHidden/>
+              </w:rPr>
+              <w:fldChar w:fldCharType="begin"/>
+            </w:r>
+            <w:r>
+              <w:rPr>
+                <w:noProof/>
+                <w:webHidden/>
+              </w:rPr>
+              <w:instrText xml:space="preserve"> PAGEREF _Toc220006510 \h </w:instrText>
+            </w:r>
+            <w:r>
+              <w:rPr>
+                <w:noProof/>
+                <w:webHidden/>
+              </w:rPr>
+            </w:r>
+            <w:r>
+              <w:rPr>
+                <w:noProof/>
+                <w:webHidden/>
+              </w:rPr>
+              <w:fldChar w:fldCharType="separate"/>
+            </w:r>
+            <w:r>
+              <w:rPr>
+                <w:noProof/>
+                <w:webHidden/>
+              </w:rPr>
+              <w:t>22</w:t>
+            </w:r>
+            <w:r>
+              <w:rPr>
+                <w:noProof/>
+                <w:webHidden/>
+              </w:rPr>
+              <w:fldChar w:fldCharType="end"/>
+            </w:r>
+          </w:hyperlink>
+        </w:p>
+        <w:p>
+          <w:pPr>
+            <w:pStyle w:val="TOC2"/>
+            <w:tabs>
+              <w:tab w:val="right" w:leader="dot" w:pos="9350"/>
+            </w:tabs>
+            <w:rPr>
+              <w:rFonts w:cstheme="minorBidi"/>
+              <w:b w:val="0"/>
+              <w:bCs w:val="0"/>
+              <w:noProof/>
+              <w:kern w:val="2"/>
+              <w:sz w:val="24"/>
+              <w:szCs w:val="24"/>
+              <w14:ligatures w14:val="standardContextual"/>
+            </w:rPr>
+          </w:pPr>
+          <w:hyperlink w:anchor="_Toc220006511" w:history="1">
+            <w:r>
+              <w:rPr>
+                <w:rStyle w:val="Hyperlink"/>
+                <w:noProof/>
+              </w:rPr>
+              <w:t>Feedback and Analytics</w:t>
+            </w:r>
+            <w:r>
+              <w:rPr>
+                <w:noProof/>
+                <w:webHidden/>
+              </w:rPr>
+              <w:tab/>
+            </w:r>
+            <w:r>
+              <w:rPr>
+                <w:noProof/>
+                <w:webHidden/>
+              </w:rPr>
+              <w:fldChar w:fldCharType="begin"/>
+            </w:r>
+            <w:r>
+              <w:rPr>
+                <w:noProof/>
+                <w:webHidden/>
+              </w:rPr>
+              <w:instrText xml:space="preserve"> PAGEREF _Toc220006511 \h </w:instrText>
+            </w:r>
+            <w:r>
+              <w:rPr>
+                <w:noProof/>
+                <w:webHidden/>
+              </w:rPr>
+            </w:r>
+            <w:r>
+              <w:rPr>
+                <w:noProof/>
+                <w:webHidden/>
+              </w:rPr>
+              <w:fldChar w:fldCharType="separate"/>
+            </w:r>
+            <w:r>
+              <w:rPr>
+                <w:noProof/>
+                <w:webHidden/>
+              </w:rPr>
+              <w:t>23</w:t>
+            </w:r>
+            <w:r>
+              <w:rPr>
+                <w:noProof/>
+                <w:webHidden/>
+              </w:rPr>
+              <w:fldChar w:fldCharType="end"/>
+            </w:r>
+          </w:hyperlink>
+        </w:p>
+        <w:p>
+          <w:pPr>
+            <w:pStyle w:val="TOC2"/>
+            <w:tabs>
+              <w:tab w:val="right" w:leader="dot" w:pos="9350"/>
+            </w:tabs>
+            <w:rPr>
+              <w:rFonts w:cstheme="minorBidi"/>
+              <w:b w:val="0"/>
+              <w:bCs w:val="0"/>
+              <w:noProof/>
+              <w:kern w:val="2"/>
+              <w:sz w:val="24"/>
+              <w:szCs w:val="24"/>
+              <w14:ligatures w14:val="standardContextual"/>
+            </w:rPr>
+          </w:pPr>
+          <w:hyperlink w:anchor="_Toc220006512" w:history="1">
+            <w:r>
+              <w:rPr>
+                <w:rStyle w:val="Hyperlink"/>
+                <w:noProof/>
+              </w:rPr>
+              <w:t>General Usage Notes</w:t>
+            </w:r>
+            <w:r>
+              <w:rPr>
+                <w:noProof/>
+                <w:webHidden/>
+              </w:rPr>
+              <w:tab/>
+            </w:r>
+            <w:r>
+              <w:rPr>
+                <w:noProof/>
+                <w:webHidden/>
+              </w:rPr>
+              <w:fldChar w:fldCharType="begin"/>
+            </w:r>
+            <w:r>
+              <w:rPr>
+                <w:noProof/>
+                <w:webHidden/>
+              </w:rPr>
+              <w:instrText xml:space="preserve"> PAGEREF _Toc220006512 \h </w:instrText>
+            </w:r>
+            <w:r>
+              <w:rPr>
+                <w:noProof/>
+                <w:webHidden/>
+              </w:rPr>
+            </w:r>
+            <w:r>
+              <w:rPr>
+                <w:noProof/>
+                <w:webHidden/>
+              </w:rPr>
+              <w:fldChar w:fldCharType="separate"/>
+            </w:r>
+            <w:r>
+              <w:rPr>
+                <w:noProof/>
+                <w:webHidden/>
+              </w:rPr>
+              <w:t>23</w:t>
+            </w:r>
+            <w:r>
+              <w:rPr>
+                <w:noProof/>
+                <w:webHidden/>
+              </w:rPr>
+              <w:fldChar w:fldCharType="end"/>
+            </w:r>
+          </w:hyperlink>
+        </w:p>
+        <w:p>
+          <w:r>
+            <w:rPr>
+              <w:b/>
+              <w:bCs/>
+              <w:noProof/>
+            </w:rPr>
+            <w:fldChar w:fldCharType="end"/>
+          </w:r>
+        </w:p>
+      </w:sdtContent>
+    </w:sdt>
     <w:p>
       <w:pPr>
         <w:pStyle w:val="SectionTitle"/>
@@ -695,6 +3171,7 @@
           <w:szCs w:val="28"/>
         </w:rPr>
       </w:pPr>
+      <w:bookmarkStart w:id="0" w:name="_Toc220006480"/>
       <w:r>
         <w:rPr>
           <w:b/>
@@ -706,6 +3183,7 @@
         <w:lastRenderedPageBreak/>
         <w:t>Task 3 Design Document</w:t>
       </w:r>
+      <w:bookmarkEnd w:id="0"/>
       <w:r>
         <w:rPr>
           <w:b/>
@@ -725,6 +3203,7 @@
           <w:szCs w:val="32"/>
         </w:rPr>
       </w:pPr>
+      <w:bookmarkStart w:id="1" w:name="_Toc220006481"/>
       <w:r>
         <w:rPr>
           <w:sz w:val="32"/>
@@ -732,15 +3211,18 @@
         </w:rPr>
         <w:t>Application Design and Testing</w:t>
       </w:r>
+      <w:bookmarkEnd w:id="1"/>
     </w:p>
     <w:p/>
     <w:p>
       <w:pPr>
         <w:pStyle w:val="Heading2"/>
       </w:pPr>
+      <w:bookmarkStart w:id="2" w:name="_Toc220006482"/>
       <w:r>
         <w:t>Class Design</w:t>
       </w:r>
+      <w:bookmarkEnd w:id="2"/>
     </w:p>
     <w:p>
       <w:pPr>
@@ -920,9 +3402,11 @@
       <w:pPr>
         <w:pStyle w:val="Heading2"/>
       </w:pPr>
+      <w:bookmarkStart w:id="3" w:name="_Toc220006483"/>
       <w:r>
         <w:t>UI Design</w:t>
       </w:r>
+      <w:bookmarkEnd w:id="3"/>
     </w:p>
     <w:p>
       <w:r>
@@ -1353,27 +3837,33 @@
       <w:pPr>
         <w:pStyle w:val="Heading1"/>
       </w:pPr>
-      <w:bookmarkStart w:id="0" w:name="_Toc528608384"/>
+      <w:bookmarkStart w:id="4" w:name="_Toc528608384"/>
+      <w:bookmarkStart w:id="5" w:name="_Toc220006484"/>
       <w:r>
         <w:t>Unit Test Plan</w:t>
       </w:r>
-      <w:bookmarkEnd w:id="0"/>
+      <w:bookmarkEnd w:id="4"/>
+      <w:bookmarkEnd w:id="5"/>
     </w:p>
     <w:p>
       <w:pPr>
         <w:pStyle w:val="Heading2"/>
       </w:pPr>
+      <w:bookmarkStart w:id="6" w:name="_Toc220006485"/>
       <w:r>
         <w:t>Introduction</w:t>
       </w:r>
+      <w:bookmarkEnd w:id="6"/>
     </w:p>
     <w:p>
       <w:pPr>
         <w:pStyle w:val="Heading3"/>
       </w:pPr>
+      <w:bookmarkStart w:id="7" w:name="_Toc220006486"/>
       <w:r>
         <w:t>Purpose</w:t>
       </w:r>
+      <w:bookmarkEnd w:id="7"/>
     </w:p>
     <w:p>
       <w:r>
@@ -1385,9 +3875,11 @@
       <w:pPr>
         <w:pStyle w:val="Heading3"/>
       </w:pPr>
+      <w:bookmarkStart w:id="8" w:name="_Toc220006487"/>
       <w:r>
         <w:t>Overview</w:t>
       </w:r>
+      <w:bookmarkEnd w:id="8"/>
     </w:p>
     <w:p>
       <w:r>
@@ -1402,17 +3894,21 @@
       <w:pPr>
         <w:pStyle w:val="Heading2"/>
       </w:pPr>
+      <w:bookmarkStart w:id="9" w:name="_Toc220006488"/>
       <w:r>
         <w:t>Test Plan</w:t>
       </w:r>
+      <w:bookmarkEnd w:id="9"/>
     </w:p>
     <w:p>
       <w:pPr>
         <w:pStyle w:val="Heading3"/>
       </w:pPr>
+      <w:bookmarkStart w:id="10" w:name="_Toc220006489"/>
       <w:r>
         <w:t>Items</w:t>
       </w:r>
+      <w:bookmarkEnd w:id="10"/>
     </w:p>
     <w:p>
       <w:r>
@@ -1431,9 +3927,11 @@
       <w:pPr>
         <w:pStyle w:val="Heading3"/>
       </w:pPr>
+      <w:bookmarkStart w:id="11" w:name="_Toc220006490"/>
       <w:r>
         <w:t>Features</w:t>
       </w:r>
+      <w:bookmarkEnd w:id="11"/>
     </w:p>
     <w:p>
       <w:pPr>
@@ -1498,9 +3996,11 @@
       <w:pPr>
         <w:pStyle w:val="Heading3"/>
       </w:pPr>
+      <w:bookmarkStart w:id="12" w:name="_Toc220006491"/>
       <w:r>
         <w:t>Deliverables</w:t>
       </w:r>
+      <w:bookmarkEnd w:id="12"/>
     </w:p>
     <w:p>
       <w:r>
@@ -1515,9 +4015,11 @@
       <w:pPr>
         <w:pStyle w:val="Heading3"/>
       </w:pPr>
+      <w:bookmarkStart w:id="13" w:name="_Toc220006492"/>
       <w:r>
         <w:t>Tasks</w:t>
       </w:r>
+      <w:bookmarkEnd w:id="13"/>
     </w:p>
     <w:p>
       <w:r>
@@ -1616,10 +4118,12 @@
       <w:pPr>
         <w:pStyle w:val="Heading3"/>
       </w:pPr>
+      <w:bookmarkStart w:id="14" w:name="_Toc220006493"/>
       <w:r>
         <w:lastRenderedPageBreak/>
         <w:t>Needs</w:t>
       </w:r>
+      <w:bookmarkEnd w:id="14"/>
     </w:p>
     <w:p>
       <w:r>
@@ -1657,9 +4161,11 @@
       <w:pPr>
         <w:pStyle w:val="Heading3"/>
       </w:pPr>
+      <w:bookmarkStart w:id="15" w:name="_Toc220006494"/>
       <w:r>
         <w:t>Pass/Fail Criteria</w:t>
       </w:r>
+      <w:bookmarkEnd w:id="15"/>
     </w:p>
     <w:p>
       <w:r>
@@ -1700,9 +4206,11 @@
       <w:pPr>
         <w:pStyle w:val="Heading2"/>
       </w:pPr>
+      <w:bookmarkStart w:id="16" w:name="_Toc220006495"/>
       <w:r>
         <w:t>Specifications</w:t>
       </w:r>
+      <w:bookmarkEnd w:id="16"/>
     </w:p>
     <w:p>
       <w:r>
@@ -1711,6 +4219,9 @@
     </w:p>
     <w:p>
       <w:r>
+        <w:rPr>
+          <w:noProof/>
+        </w:rPr>
         <w:lastRenderedPageBreak/>
         <w:drawing>
           <wp:inline distT="0" distB="0" distL="0" distR="0" wp14:anchorId="59DC73CA" wp14:editId="2F201B37">
@@ -1754,6 +4265,9 @@
         <w:ind w:firstLine="0"/>
       </w:pPr>
       <w:r>
+        <w:rPr>
+          <w:noProof/>
+        </w:rPr>
         <w:drawing>
           <wp:inline distT="0" distB="0" distL="0" distR="0" wp14:anchorId="2B4DD419" wp14:editId="1C34E7FF">
             <wp:extent cx="3161665" cy="2870498"/>
@@ -1791,6 +4305,9 @@
         </w:drawing>
       </w:r>
       <w:r>
+        <w:rPr>
+          <w:noProof/>
+        </w:rPr>
         <w:drawing>
           <wp:inline distT="0" distB="0" distL="0" distR="0" wp14:anchorId="24523B74" wp14:editId="3B772AA2">
             <wp:extent cx="2767054" cy="3562581"/>
@@ -1843,9 +4360,11 @@
       <w:pPr>
         <w:pStyle w:val="Heading2"/>
       </w:pPr>
+      <w:bookmarkStart w:id="17" w:name="_Toc220006496"/>
       <w:r>
         <w:t>Procedures</w:t>
       </w:r>
+      <w:bookmarkEnd w:id="17"/>
     </w:p>
     <w:p>
       <w:r>
@@ -1876,10 +4395,12 @@
       <w:pPr>
         <w:pStyle w:val="Heading2"/>
       </w:pPr>
+      <w:bookmarkStart w:id="18" w:name="_Toc220006497"/>
       <w:r>
         <w:lastRenderedPageBreak/>
         <w:t>Results</w:t>
       </w:r>
+      <w:bookmarkEnd w:id="18"/>
     </w:p>
     <w:p>
       <w:r>
@@ -1911,6 +4432,9 @@
     </w:p>
     <w:p>
       <w:r>
+        <w:rPr>
+          <w:noProof/>
+        </w:rPr>
         <w:drawing>
           <wp:inline distT="0" distB="0" distL="0" distR="0" wp14:anchorId="70412DE4" wp14:editId="12B4EB28">
             <wp:extent cx="5943600" cy="1648460"/>
@@ -1974,6 +4498,9 @@
     </w:p>
     <w:p>
       <w:r>
+        <w:rPr>
+          <w:noProof/>
+        </w:rPr>
         <w:lastRenderedPageBreak/>
         <w:drawing>
           <wp:inline distT="0" distB="0" distL="0" distR="0" wp14:anchorId="7E4E984A" wp14:editId="4143DEA4">
@@ -2021,9 +4548,11 @@
       <w:pPr>
         <w:pStyle w:val="Heading2"/>
       </w:pPr>
+      <w:bookmarkStart w:id="19" w:name="_Toc220006498"/>
       <w:r>
         <w:t>GitLab Repository &amp; Branch History</w:t>
       </w:r>
+      <w:bookmarkEnd w:id="19"/>
     </w:p>
     <w:p>
       <w:r>
@@ -2032,6 +4561,9 @@
     </w:p>
     <w:p>
       <w:r>
+        <w:rPr>
+          <w:noProof/>
+        </w:rPr>
         <w:lastRenderedPageBreak/>
         <w:drawing>
           <wp:inline distT="0" distB="0" distL="0" distR="0" wp14:anchorId="42C1E0FD" wp14:editId="6E85FABF">
@@ -2074,9 +4606,11 @@
       <w:pPr>
         <w:pStyle w:val="Heading2"/>
       </w:pPr>
+      <w:bookmarkStart w:id="20" w:name="_Toc220006499"/>
       <w:r>
         <w:t>Panopto Video Link</w:t>
       </w:r>
+      <w:bookmarkEnd w:id="20"/>
     </w:p>
     <w:p>
       <w:r>
@@ -2118,9 +4652,11 @@
       <w:pPr>
         <w:pStyle w:val="Heading2"/>
       </w:pPr>
+      <w:bookmarkStart w:id="21" w:name="_Toc220006500"/>
       <w:r>
         <w:t>Overview</w:t>
       </w:r>
+      <w:bookmarkEnd w:id="21"/>
     </w:p>
     <w:p>
       <w:r>
@@ -2136,9 +4672,11 @@
       <w:pPr>
         <w:pStyle w:val="Heading2"/>
       </w:pPr>
+      <w:bookmarkStart w:id="22" w:name="_Toc220006501"/>
       <w:r>
         <w:t>Environment Setup</w:t>
       </w:r>
+      <w:bookmarkEnd w:id="22"/>
     </w:p>
     <w:p>
       <w:r>
@@ -2203,9 +4741,11 @@
       <w:pPr>
         <w:pStyle w:val="Heading2"/>
       </w:pPr>
+      <w:bookmarkStart w:id="23" w:name="_Toc220006502"/>
       <w:r>
         <w:t>Running the Application Locally</w:t>
       </w:r>
+      <w:bookmarkEnd w:id="23"/>
     </w:p>
     <w:p>
       <w:pPr>
@@ -2290,9 +4830,11 @@
       <w:pPr>
         <w:pStyle w:val="Heading2"/>
       </w:pPr>
+      <w:bookmarkStart w:id="24" w:name="_Toc220006503"/>
       <w:r>
         <w:t>Database and Data Management</w:t>
       </w:r>
+      <w:bookmarkEnd w:id="24"/>
     </w:p>
     <w:p>
       <w:r>
@@ -2344,9 +4886,11 @@
       <w:pPr>
         <w:pStyle w:val="Heading2"/>
       </w:pPr>
+      <w:bookmarkStart w:id="25" w:name="_Toc220006504"/>
       <w:r>
         <w:t>Testing and Validation</w:t>
       </w:r>
+      <w:bookmarkEnd w:id="25"/>
     </w:p>
     <w:p>
       <w:r>
@@ -2362,10 +4906,12 @@
       <w:pPr>
         <w:pStyle w:val="Heading2"/>
       </w:pPr>
+      <w:bookmarkStart w:id="26" w:name="_Toc220006505"/>
       <w:r>
         <w:lastRenderedPageBreak/>
         <w:t>Deployment and Distribution</w:t>
       </w:r>
+      <w:bookmarkEnd w:id="26"/>
     </w:p>
     <w:p>
       <w:r>
@@ -2479,15 +5025,7 @@
       </w:r>
       <w:proofErr w:type="spellEnd"/>
       <w:r>
-        <w:t xml:space="preserve">). This process packages the application, compiles the iOS binary, and uploads it to Apple’s build services. Once the build process completes successfully, the build is automatically uploaded to </w:t>
-      </w:r>
-      <w:proofErr w:type="spellStart"/>
-      <w:r>
-        <w:t xml:space="preserve">App </w:t>
-      </w:r>
-      <w:proofErr w:type="spellEnd"/>
-      <w:r>
-        <w:t xml:space="preserve">Store Connect. </w:t>
+        <w:t xml:space="preserve">). This process packages the application, compiles the iOS binary, and uploads it to Apple’s build services. Once the build process completes successfully, the build is automatically uploaded to App Store Connect. </w:t>
       </w:r>
     </w:p>
     <w:p>
@@ -2527,25 +5065,18 @@
           <w:sz w:val="32"/>
           <w:szCs w:val="32"/>
         </w:rPr>
-        <w:t xml:space="preserve">: </w:t>
-      </w:r>
-      <w:r>
-        <w:rPr>
-          <w:b/>
-          <w:bCs/>
-          <w:sz w:val="32"/>
-          <w:szCs w:val="32"/>
-        </w:rPr>
-        <w:t>End User Perspective</w:t>
+        <w:t>: End User Perspective</w:t>
       </w:r>
     </w:p>
     <w:p>
       <w:pPr>
         <w:pStyle w:val="Heading2"/>
       </w:pPr>
+      <w:bookmarkStart w:id="27" w:name="_Toc220006506"/>
       <w:r>
         <w:t>Overview</w:t>
       </w:r>
+      <w:bookmarkEnd w:id="27"/>
     </w:p>
     <w:p>
       <w:r>
@@ -2561,9 +5092,11 @@
       <w:pPr>
         <w:pStyle w:val="Heading2"/>
       </w:pPr>
+      <w:bookmarkStart w:id="28" w:name="_Toc220006507"/>
       <w:r>
         <w:t>Installing Hermes via TestFlight</w:t>
       </w:r>
+      <w:bookmarkEnd w:id="28"/>
     </w:p>
     <w:p>
       <w:r>
@@ -2589,6 +5122,7 @@
       <w:pPr>
         <w:pStyle w:val="Heading2"/>
       </w:pPr>
+      <w:bookmarkStart w:id="29" w:name="_Toc220006508"/>
       <w:r>
         <w:rPr>
           <w:noProof/>
@@ -2729,6 +5263,7 @@
       <w:r>
         <w:t>Getting Started</w:t>
       </w:r>
+      <w:bookmarkEnd w:id="29"/>
     </w:p>
     <w:p>
       <w:r>
@@ -2744,6 +5279,7 @@
       <w:pPr>
         <w:pStyle w:val="Heading2"/>
       </w:pPr>
+      <w:bookmarkStart w:id="30" w:name="_Toc220006509"/>
       <w:r>
         <w:rPr>
           <w:noProof/>
@@ -2883,6 +5419,7 @@
       <w:r>
         <w:t>Practice Modes</w:t>
       </w:r>
+      <w:bookmarkEnd w:id="30"/>
     </w:p>
     <w:p>
       <w:pPr>
@@ -2890,8 +5427,6 @@
       </w:pPr>
       <w:r>
         <w:tab/>
-      </w:r>
-      <w:r>
         <w:t xml:space="preserve">Hermes provides two primary practice modes: memorization and applied practice. Memorization mode focuses on rapid recall using flashcards. Learners can swipe through cards or use on-screen controls to mark responses as correct or incorrect. This mode is designed for quick, low friction review of vocabulary and concepts the learner has already encountered. Applied practice offers a more varied and challenging experience. In this mode, learners encounter multiple question types, such as multiple-choice, fill-in-the-blank (cloze), and more. Practice questions are generated using a local LLM, which </w:t>
       </w:r>
       <w:proofErr w:type="gramStart"/>
@@ -2911,6 +5446,7 @@
       <w:pPr>
         <w:pStyle w:val="Heading2"/>
       </w:pPr>
+      <w:bookmarkStart w:id="31" w:name="_Toc220006510"/>
       <w:r>
         <w:rPr>
           <w:noProof/>
@@ -3050,6 +5586,7 @@
       <w:r>
         <w:t>Vocab and Grammar Libraries</w:t>
       </w:r>
+      <w:bookmarkEnd w:id="31"/>
     </w:p>
     <w:p>
       <w:pPr>
@@ -3326,6 +5863,7 @@
       <w:pPr>
         <w:pStyle w:val="Heading2"/>
       </w:pPr>
+      <w:bookmarkStart w:id="32" w:name="_Toc220006511"/>
       <w:r>
         <w:rPr>
           <w:noProof/>
@@ -3465,6 +6003,7 @@
       <w:r>
         <w:t>Feedback and Analytics</w:t>
       </w:r>
+      <w:bookmarkEnd w:id="32"/>
     </w:p>
     <w:p>
       <w:pPr>
@@ -3486,9 +6025,11 @@
       <w:pPr>
         <w:pStyle w:val="Heading2"/>
       </w:pPr>
+      <w:bookmarkStart w:id="33" w:name="_Toc220006512"/>
       <w:r>
         <w:t>General Usage Notes</w:t>
       </w:r>
+      <w:bookmarkEnd w:id="33"/>
     </w:p>
     <w:p>
       <w:r>
@@ -9575,6 +12116,7 @@
     <w:rsid w:val="00951232"/>
     <w:rsid w:val="00A11173"/>
     <w:rsid w:val="00AA5A33"/>
+    <w:rsid w:val="00C70FEF"/>
     <w:rsid w:val="00C72E97"/>
     <w:rsid w:val="00C8613B"/>
     <w:rsid w:val="00D169B5"/>
@@ -10034,9 +12576,6 @@
   <w:style w:type="paragraph" w:customStyle="1" w:styleId="FAF383A0B53005468B8E8DC2AF27CCD1">
     <w:name w:val="FAF383A0B53005468B8E8DC2AF27CCD1"/>
   </w:style>
-  <w:style w:type="paragraph" w:customStyle="1" w:styleId="DC8B242702E2D140889B596CAE3EF5BA">
-    <w:name w:val="DC8B242702E2D140889B596CAE3EF5BA"/>
-  </w:style>
 </w:styles>
 </file>
 
@@ -10327,21 +12866,6 @@
 </file>
 
 <file path=customXml/item3.xml><?xml version="1.0" encoding="utf-8"?>
-<p:properties xmlns:p="http://schemas.microsoft.com/office/2006/metadata/properties" xmlns:xsi="http://www.w3.org/2001/XMLSchema-instance" xmlns:pc="http://schemas.microsoft.com/office/infopath/2007/PartnerControls">
-  <documentManagement/>
-</p:properties>
-</file>
-
-<file path=customXml/item4.xml><?xml version="1.0" encoding="utf-8"?>
-<?mso-contentType ?>
-<FormTemplates xmlns="http://schemas.microsoft.com/sharepoint/v3/contenttype/forms">
-  <Display>DocumentLibraryForm</Display>
-  <Edit>DocumentLibraryForm</Edit>
-  <New>DocumentLibraryForm</New>
-</FormTemplates>
-</file>
-
-<file path=customXml/item5.xml><?xml version="1.0" encoding="utf-8"?>
 <ct:contentTypeSchema xmlns:ct="http://schemas.microsoft.com/office/2006/metadata/contentType" xmlns:ma="http://schemas.microsoft.com/office/2006/metadata/properties/metaAttributes" ct:_="" ma:_="" ma:contentTypeName="Document" ma:contentTypeID="0x010100BD6C6811FDA4354DADCD440B75A43D37" ma:contentTypeVersion="3" ma:contentTypeDescription="Create a new document." ma:contentTypeScope="" ma:versionID="7fb43f77d500998e44822a462e23abe1">
   <xsd:schema xmlns:xsd="http://www.w3.org/2001/XMLSchema" xmlns:xs="http://www.w3.org/2001/XMLSchema" xmlns:p="http://schemas.microsoft.com/office/2006/metadata/properties" xmlns:ns2="c340dd69-6dcb-4f68-be59-83f5ced86ed4" targetNamespace="http://schemas.microsoft.com/office/2006/metadata/properties" ma:root="true" ma:fieldsID="0d52b94fe29e30211bcef52c0dd43b7a" ns2:_="">
     <xsd:import namespace="c340dd69-6dcb-4f68-be59-83f5ced86ed4"/>
@@ -10479,6 +13003,21 @@
 </ct:contentTypeSchema>
 </file>
 
+<file path=customXml/item4.xml><?xml version="1.0" encoding="utf-8"?>
+<?mso-contentType ?>
+<FormTemplates xmlns="http://schemas.microsoft.com/sharepoint/v3/contenttype/forms">
+  <Display>DocumentLibraryForm</Display>
+  <Edit>DocumentLibraryForm</Edit>
+  <New>DocumentLibraryForm</New>
+</FormTemplates>
+</file>
+
+<file path=customXml/item5.xml><?xml version="1.0" encoding="utf-8"?>
+<p:properties xmlns:p="http://schemas.microsoft.com/office/2006/metadata/properties" xmlns:xsi="http://www.w3.org/2001/XMLSchema-instance" xmlns:pc="http://schemas.microsoft.com/office/infopath/2007/PartnerControls">
+  <documentManagement/>
+</p:properties>
+</file>
+
 <file path=customXml/itemProps1.xml><?xml version="1.0" encoding="utf-8"?>
 <ds:datastoreItem xmlns:ds="http://schemas.openxmlformats.org/officeDocument/2006/customXml" ds:itemID="{55AF091B-3C7A-41E3-B477-F2FDAA23CFDA}">
   <ds:schemaRefs>
@@ -10496,23 +13035,6 @@
 </file>
 
 <file path=customXml/itemProps3.xml><?xml version="1.0" encoding="utf-8"?>
-<ds:datastoreItem xmlns:ds="http://schemas.openxmlformats.org/officeDocument/2006/customXml" ds:itemID="{92128140-75F5-4178-BEB7-EBA3DBDE7562}">
-  <ds:schemaRefs>
-    <ds:schemaRef ds:uri="http://schemas.microsoft.com/office/2006/metadata/properties"/>
-    <ds:schemaRef ds:uri="http://schemas.microsoft.com/office/infopath/2007/PartnerControls"/>
-  </ds:schemaRefs>
-</ds:datastoreItem>
-</file>
-
-<file path=customXml/itemProps4.xml><?xml version="1.0" encoding="utf-8"?>
-<ds:datastoreItem xmlns:ds="http://schemas.openxmlformats.org/officeDocument/2006/customXml" ds:itemID="{B33CC575-6599-4AC1-BCAC-F9284BF1579B}">
-  <ds:schemaRefs>
-    <ds:schemaRef ds:uri="http://schemas.microsoft.com/sharepoint/v3/contenttype/forms"/>
-  </ds:schemaRefs>
-</ds:datastoreItem>
-</file>
-
-<file path=customXml/itemProps5.xml><?xml version="1.0" encoding="utf-8"?>
 <ds:datastoreItem xmlns:ds="http://schemas.openxmlformats.org/officeDocument/2006/customXml" ds:itemID="{56E4AAC1-CDAD-41D0-9807-4BA4DFE6696B}">
   <ds:schemaRefs>
     <ds:schemaRef ds:uri="http://schemas.microsoft.com/office/2006/metadata/contentType"/>
@@ -10530,6 +13052,23 @@
 </ds:datastoreItem>
 </file>
 
+<file path=customXml/itemProps4.xml><?xml version="1.0" encoding="utf-8"?>
+<ds:datastoreItem xmlns:ds="http://schemas.openxmlformats.org/officeDocument/2006/customXml" ds:itemID="{B33CC575-6599-4AC1-BCAC-F9284BF1579B}">
+  <ds:schemaRefs>
+    <ds:schemaRef ds:uri="http://schemas.microsoft.com/sharepoint/v3/contenttype/forms"/>
+  </ds:schemaRefs>
+</ds:datastoreItem>
+</file>
+
+<file path=customXml/itemProps5.xml><?xml version="1.0" encoding="utf-8"?>
+<ds:datastoreItem xmlns:ds="http://schemas.openxmlformats.org/officeDocument/2006/customXml" ds:itemID="{92128140-75F5-4178-BEB7-EBA3DBDE7562}">
+  <ds:schemaRefs>
+    <ds:schemaRef ds:uri="http://schemas.microsoft.com/office/2006/metadata/properties"/>
+    <ds:schemaRef ds:uri="http://schemas.microsoft.com/office/infopath/2007/PartnerControls"/>
+  </ds:schemaRefs>
+</ds:datastoreItem>
+</file>
+
 <file path=docMetadata/LabelInfo.xml><?xml version="1.0" encoding="utf-8"?>
 <clbl:labelList xmlns:clbl="http://schemas.microsoft.com/office/2020/mipLabelMetadata">
   <clbl:label id="{cfa792cf-7768-4341-8857-81754c2afa1f}" enabled="0" method="" siteId="{cfa792cf-7768-4341-8857-81754c2afa1f}" removed="1"/>

</xml_diff>